<commit_message>
update schema, pcb, update economy and main doc
</commit_message>
<xml_diff>
--- a/Docs/Пояснительная записка.docx
+++ b/Docs/Пояснительная записка.docx
@@ -3263,6 +3263,7 @@
       <w:r>
         <w:t xml:space="preserve">в микроконтроллере </w:t>
       </w:r>
+      <w:proofErr w:type="spellStart"/>
       <w:r>
         <w:rPr>
           <w:lang w:val="en-US"/>
@@ -3281,6 +3282,7 @@
         </w:rPr>
         <w:t>ega</w:t>
       </w:r>
+      <w:proofErr w:type="spellEnd"/>
       <w:r>
         <w:t>32</w:t>
       </w:r>
@@ -3381,6 +3383,7 @@
       <w:r>
         <w:t xml:space="preserve"> микросхемой, отвечающей за управление системой обеспечения безопасности котельной жилого дома, является микроконтроллер </w:t>
       </w:r>
+      <w:proofErr w:type="spellStart"/>
       <w:r>
         <w:rPr>
           <w:lang w:val="en-US"/>
@@ -3399,6 +3402,7 @@
         </w:rPr>
         <w:t>ega</w:t>
       </w:r>
+      <w:proofErr w:type="spellEnd"/>
       <w:r>
         <w:t>328</w:t>
       </w:r>
@@ -3480,12 +3484,14 @@
       <w:r>
         <w:t xml:space="preserve">оповещения пользователя к микроконтроллеру </w:t>
       </w:r>
+      <w:proofErr w:type="spellStart"/>
       <w:r>
         <w:rPr>
           <w:lang w:val="en-US"/>
         </w:rPr>
         <w:t>ATmega</w:t>
       </w:r>
+      <w:proofErr w:type="spellEnd"/>
       <w:r>
         <w:t>328</w:t>
       </w:r>
@@ -4186,8 +4192,16 @@
         <w:rPr>
           <w:shd w:val="clear" w:color="auto" w:fill="FFFFFF"/>
         </w:rPr>
-        <w:t xml:space="preserve"> подключается пьезодинамик</w:t>
-      </w:r>
+        <w:t xml:space="preserve"> подключается </w:t>
+      </w:r>
+      <w:proofErr w:type="spellStart"/>
+      <w:r>
+        <w:rPr>
+          <w:shd w:val="clear" w:color="auto" w:fill="FFFFFF"/>
+        </w:rPr>
+        <w:t>пьезодинамик</w:t>
+      </w:r>
+      <w:proofErr w:type="spellEnd"/>
       <w:r>
         <w:rPr>
           <w:shd w:val="clear" w:color="auto" w:fill="FFFFFF"/>
@@ -4406,10 +4420,18 @@
         <w:t xml:space="preserve">заимодействие </w:t>
       </w:r>
       <w:r>
-        <w:t xml:space="preserve">с системой </w:t>
-      </w:r>
-      <w:r>
-        <w:t>, в том числе и разработчика,</w:t>
+        <w:t xml:space="preserve">с </w:t>
+      </w:r>
+      <w:proofErr w:type="gramStart"/>
+      <w:r>
+        <w:t xml:space="preserve">системой </w:t>
+      </w:r>
+      <w:r>
+        <w:t>,</w:t>
+      </w:r>
+      <w:proofErr w:type="gramEnd"/>
+      <w:r>
+        <w:t xml:space="preserve"> в том числе и разработчика,</w:t>
       </w:r>
       <w:r>
         <w:t xml:space="preserve"> происходит через коммуникационный последовательный интерфейс </w:t>
@@ -4749,7 +4771,21 @@
         <w:rPr>
           <w:shd w:val="clear" w:color="auto" w:fill="FFFFFF"/>
         </w:rPr>
-        <w:t xml:space="preserve">8). Эта микросхема является двухдиапазонным модулем </w:t>
+        <w:t xml:space="preserve">8). Эта микросхема является </w:t>
+      </w:r>
+      <w:proofErr w:type="spellStart"/>
+      <w:r>
+        <w:rPr>
+          <w:shd w:val="clear" w:color="auto" w:fill="FFFFFF"/>
+        </w:rPr>
+        <w:t>двухдиапазонным</w:t>
+      </w:r>
+      <w:proofErr w:type="spellEnd"/>
+      <w:r>
+        <w:rPr>
+          <w:shd w:val="clear" w:color="auto" w:fill="FFFFFF"/>
+        </w:rPr>
+        <w:t xml:space="preserve"> модулем </w:t>
       </w:r>
       <w:r>
         <w:rPr>
@@ -5067,6 +5103,7 @@
         </w:rPr>
         <w:t xml:space="preserve">5 микроконтроллера </w:t>
       </w:r>
+      <w:proofErr w:type="spellStart"/>
       <w:r>
         <w:rPr>
           <w:shd w:val="clear" w:color="auto" w:fill="FFFFFF"/>
@@ -5088,6 +5125,7 @@
         </w:rPr>
         <w:t>ega</w:t>
       </w:r>
+      <w:proofErr w:type="spellEnd"/>
       <w:r>
         <w:rPr>
           <w:shd w:val="clear" w:color="auto" w:fill="FFFFFF"/>
@@ -5602,12 +5640,14 @@
       <w:r>
         <w:t xml:space="preserve">-модуля, 5В используется для питания микроконтроллера </w:t>
       </w:r>
+      <w:proofErr w:type="spellStart"/>
       <w:r>
         <w:rPr>
           <w:lang w:val="en-US"/>
         </w:rPr>
         <w:t>ATmega</w:t>
       </w:r>
+      <w:proofErr w:type="spellEnd"/>
       <w:r>
         <w:t>328З</w:t>
       </w:r>
@@ -5724,10 +5764,18 @@
         <w:t xml:space="preserve">и относительной влажности не более </w:t>
       </w:r>
       <w:r>
-        <w:t>90%.</w:t>
-      </w:r>
-      <w:r>
-        <w:t>Основным назначением системы является эксплуатация в районе с умеренным климатом</w:t>
+        <w:t>90</w:t>
+      </w:r>
+      <w:proofErr w:type="gramStart"/>
+      <w:r>
+        <w:t>%.</w:t>
+      </w:r>
+      <w:r>
+        <w:t>Основным</w:t>
+      </w:r>
+      <w:proofErr w:type="gramEnd"/>
+      <w:r>
+        <w:t xml:space="preserve"> назначением системы является эксплуатация в районе с умеренным климатом</w:t>
       </w:r>
       <w:r>
         <w:t>.</w:t>
@@ -6334,10 +6382,23 @@
         <w:t>Основная задача выбора элементной базы состоит в том, чтобы была обеспечена надёжность, стабильность, экономичность и актуальность, так как выбор</w:t>
       </w:r>
       <w:r>
-        <w:t xml:space="preserve"> недорогих элементов, имеющих широкое применение в современных электронных средствах</w:t>
-      </w:r>
-      <w:r>
-        <w:t xml:space="preserve"> обеспечивает и ремонтоспособность элементов. Также отдельной задачей стоит достижение</w:t>
+        <w:t xml:space="preserve"> недорогих элементов, имеющих широкое применение </w:t>
+      </w:r>
+      <w:proofErr w:type="gramStart"/>
+      <w:r>
+        <w:t>в современных электронных средствах</w:t>
+      </w:r>
+      <w:proofErr w:type="gramEnd"/>
+      <w:r>
+        <w:t xml:space="preserve"> обеспечивает и </w:t>
+      </w:r>
+      <w:proofErr w:type="spellStart"/>
+      <w:r>
+        <w:t>ремонтоспособность</w:t>
+      </w:r>
+      <w:proofErr w:type="spellEnd"/>
+      <w:r>
+        <w:t xml:space="preserve"> элементов. Также отдельной задачей стоит достижение</w:t>
       </w:r>
       <w:r>
         <w:t xml:space="preserve"> максимальной простоты сборки и электрического </w:t>
@@ -9090,13 +9151,23 @@
                 <w:shd w:val="clear" w:color="auto" w:fill="FFFFFF"/>
               </w:rPr>
             </w:pPr>
+            <w:proofErr w:type="spellStart"/>
             <w:r>
               <w:rPr>
                 <w:color w:val="000000"/>
                 <w:szCs w:val="28"/>
                 <w:shd w:val="clear" w:color="auto" w:fill="FFFFFF"/>
               </w:rPr>
-              <w:t>Бескорпусные толстопленочные резисторы;</w:t>
+              <w:t>Бескорпусные</w:t>
+            </w:r>
+            <w:proofErr w:type="spellEnd"/>
+            <w:r>
+              <w:rPr>
+                <w:color w:val="000000"/>
+                <w:szCs w:val="28"/>
+                <w:shd w:val="clear" w:color="auto" w:fill="FFFFFF"/>
+              </w:rPr>
+              <w:t xml:space="preserve"> толстопленочные резисторы;</w:t>
             </w:r>
           </w:p>
           <w:p>
@@ -9720,7 +9791,15 @@
               <w:spacing w:after="0" w:line="276" w:lineRule="auto"/>
             </w:pPr>
             <w:r>
-              <w:t>Транзистор npn типа</w:t>
+              <w:t xml:space="preserve">Транзистор </w:t>
+            </w:r>
+            <w:proofErr w:type="spellStart"/>
+            <w:r>
+              <w:t>npn</w:t>
+            </w:r>
+            <w:proofErr w:type="spellEnd"/>
+            <w:r>
+              <w:t xml:space="preserve"> типа</w:t>
             </w:r>
           </w:p>
           <w:p>
@@ -9728,7 +9807,16 @@
               <w:spacing w:after="0" w:line="276" w:lineRule="auto"/>
             </w:pPr>
             <w:r>
-              <w:t>Макс. напр. к-б при заданном обратном токе к и разомкнутой цепи э.(U</w:t>
+              <w:t xml:space="preserve">Макс. напр. к-б при заданном обратном токе к и разомкнутой цепи </w:t>
+            </w:r>
+            <w:proofErr w:type="gramStart"/>
+            <w:r>
+              <w:t>э.(</w:t>
+            </w:r>
+            <w:proofErr w:type="spellStart"/>
+            <w:proofErr w:type="gramEnd"/>
+            <w:r>
+              <w:t>U</w:t>
             </w:r>
             <w:r>
               <w:rPr>
@@ -9736,6 +9824,7 @@
               </w:rPr>
               <w:t>кбо</w:t>
             </w:r>
+            <w:proofErr w:type="spellEnd"/>
             <w:r>
               <w:t xml:space="preserve"> </w:t>
             </w:r>
@@ -9754,13 +9843,29 @@
               <w:spacing w:after="0" w:line="276" w:lineRule="auto"/>
             </w:pPr>
             <w:r>
-              <w:t>Макс. напр. к-э при заданном токе к и разомкнутой цепи б.(U</w:t>
+              <w:t xml:space="preserve">Макс. напр. к-э при заданном токе к и разомкнутой цепи </w:t>
+            </w:r>
+            <w:proofErr w:type="gramStart"/>
+            <w:r>
+              <w:t>б.(</w:t>
+            </w:r>
+            <w:proofErr w:type="spellStart"/>
+            <w:proofErr w:type="gramEnd"/>
+            <w:r>
+              <w:t>U</w:t>
             </w:r>
             <w:r>
               <w:rPr>
                 <w:vertAlign w:val="subscript"/>
               </w:rPr>
-              <w:t>кэо макс</w:t>
+              <w:t>кэо</w:t>
+            </w:r>
+            <w:proofErr w:type="spellEnd"/>
+            <w:r>
+              <w:rPr>
+                <w:vertAlign w:val="subscript"/>
+              </w:rPr>
+              <w:t xml:space="preserve"> макс</w:t>
             </w:r>
             <w:r>
               <w:t>) = 45В</w:t>
@@ -9770,6 +9875,7 @@
             <w:pPr>
               <w:spacing w:after="0" w:line="276" w:lineRule="auto"/>
             </w:pPr>
+            <w:proofErr w:type="spellStart"/>
             <w:r>
               <w:t>I</w:t>
             </w:r>
@@ -9777,7 +9883,14 @@
               <w:rPr>
                 <w:vertAlign w:val="subscript"/>
               </w:rPr>
-              <w:t>к макс</w:t>
+              <w:t>к</w:t>
+            </w:r>
+            <w:proofErr w:type="spellEnd"/>
+            <w:r>
+              <w:rPr>
+                <w:vertAlign w:val="subscript"/>
+              </w:rPr>
+              <w:t xml:space="preserve"> макс</w:t>
             </w:r>
             <w:r>
               <w:t xml:space="preserve"> = 0.1</w:t>
@@ -11405,8 +11518,13 @@
         <w:ind w:firstLine="709"/>
         <w:jc w:val="both"/>
       </w:pPr>
-      <w:r>
-        <w:t xml:space="preserve">Стеклостелиты </w:t>
+      <w:proofErr w:type="spellStart"/>
+      <w:r>
+        <w:t>Стеклостелиты</w:t>
+      </w:r>
+      <w:proofErr w:type="spellEnd"/>
+      <w:r>
+        <w:t xml:space="preserve"> </w:t>
       </w:r>
       <w:r>
         <w:t>име</w:t>
@@ -11485,7 +11603,15 @@
         <w:jc w:val="both"/>
       </w:pPr>
       <w:r>
-        <w:t>Основным недостатком следует выделить предельные запасы прочности стеклотекстолила, так как это</w:t>
+        <w:t xml:space="preserve">Основным недостатком следует выделить предельные запасы прочности </w:t>
+      </w:r>
+      <w:proofErr w:type="spellStart"/>
+      <w:r>
+        <w:t>стеклотекстолила</w:t>
+      </w:r>
+      <w:proofErr w:type="spellEnd"/>
+      <w:r>
+        <w:t>, так как это</w:t>
       </w:r>
       <w:r>
         <w:t xml:space="preserve"> требу</w:t>
@@ -11988,7 +12114,15 @@
       </w:r>
       <w:r>
         <w:lastRenderedPageBreak/>
-        <w:t xml:space="preserve">ментов выбираем припой ПОС-61. Для пайки SMD элементов выбираем паяльную пасту Mechnic XP-50. </w:t>
+        <w:t xml:space="preserve">ментов выбираем припой ПОС-61. Для пайки SMD элементов выбираем паяльную пасту </w:t>
+      </w:r>
+      <w:proofErr w:type="spellStart"/>
+      <w:r>
+        <w:t>Mechnic</w:t>
+      </w:r>
+      <w:proofErr w:type="spellEnd"/>
+      <w:r>
+        <w:t xml:space="preserve"> XP-50. </w:t>
       </w:r>
     </w:p>
     <w:p>
@@ -12008,7 +12142,15 @@
         <w:jc w:val="both"/>
       </w:pPr>
       <w:r>
-        <w:t>После установки элементов покрываем лаком Plastik 71.</w:t>
+        <w:t xml:space="preserve">После установки элементов покрываем лаком </w:t>
+      </w:r>
+      <w:proofErr w:type="spellStart"/>
+      <w:r>
+        <w:t>Plastik</w:t>
+      </w:r>
+      <w:proofErr w:type="spellEnd"/>
+      <w:r>
+        <w:t xml:space="preserve"> 71.</w:t>
       </w:r>
     </w:p>
     <w:p>
@@ -12130,8 +12272,13 @@
         <w:t xml:space="preserve"> к флю</w:t>
       </w:r>
       <w:r>
-        <w:t>сам - это</w:t>
-      </w:r>
+        <w:t xml:space="preserve">сам </w:t>
+      </w:r>
+      <w:proofErr w:type="gramStart"/>
+      <w:r>
+        <w:t>- это</w:t>
+      </w:r>
+      <w:proofErr w:type="gramEnd"/>
       <w:r>
         <w:t xml:space="preserve"> способность выдерживать высокие температуры, сохраняя при этом все полезные эксплуатаци</w:t>
       </w:r>
@@ -12139,7 +12286,15 @@
         <w:t>онные свойства, поэтому д</w:t>
       </w:r>
       <w:r>
-        <w:t>ля химической очистки соединяемых поверхностей и обеспечивающий прочность связи в области пайки, выбираем флюс Kester 959T.</w:t>
+        <w:t xml:space="preserve">ля химической очистки соединяемых поверхностей и обеспечивающий прочность связи в области пайки, выбираем флюс </w:t>
+      </w:r>
+      <w:proofErr w:type="spellStart"/>
+      <w:r>
+        <w:t>Kester</w:t>
+      </w:r>
+      <w:proofErr w:type="spellEnd"/>
+      <w:r>
+        <w:t xml:space="preserve"> 959T.</w:t>
       </w:r>
     </w:p>
     <w:p>
@@ -12259,10 +12414,18 @@
         <w:jc w:val="both"/>
       </w:pPr>
       <w:r>
-        <w:t xml:space="preserve">Таблица 4.1 </w:t>
-      </w:r>
-      <w:r>
-        <w:t xml:space="preserve"> – </w:t>
+        <w:t xml:space="preserve">Таблица </w:t>
+      </w:r>
+      <w:proofErr w:type="gramStart"/>
+      <w:r>
+        <w:t xml:space="preserve">4.1 </w:t>
+      </w:r>
+      <w:r>
+        <w:t xml:space="preserve"> –</w:t>
+      </w:r>
+      <w:proofErr w:type="gramEnd"/>
+      <w:r>
+        <w:t xml:space="preserve"> </w:t>
       </w:r>
       <w:r>
         <w:t>Особенности компоновочных схем</w:t>
@@ -12352,7 +12515,21 @@
               <w:rPr>
                 <w:lang w:val="ru-RU"/>
               </w:rPr>
-              <w:t>се элементы сложной системы располагаются в одном отсеке на специальных этажерочных конструкциях</w:t>
+              <w:t xml:space="preserve">се элементы сложной системы располагаются в одном отсеке на специальных </w:t>
+            </w:r>
+            <w:proofErr w:type="spellStart"/>
+            <w:r>
+              <w:rPr>
+                <w:lang w:val="ru-RU"/>
+              </w:rPr>
+              <w:t>этажерочных</w:t>
+            </w:r>
+            <w:proofErr w:type="spellEnd"/>
+            <w:r>
+              <w:rPr>
+                <w:lang w:val="ru-RU"/>
+              </w:rPr>
+              <w:t xml:space="preserve"> конструкциях</w:t>
             </w:r>
             <w:r>
               <w:rPr>
@@ -12601,13 +12778,27 @@
         <w:rPr>
           <w:lang w:val="ru-RU"/>
         </w:rPr>
-        <w:t xml:space="preserve">Но при децентрализованной компоновке можно выделить некоторые недостатки: </w:t>
-      </w:r>
+        <w:t xml:space="preserve">Но при децентрализованной компоновке можно выделить некоторые </w:t>
+      </w:r>
+      <w:proofErr w:type="gramStart"/>
       <w:r>
         <w:rPr>
           <w:lang w:val="ru-RU"/>
         </w:rPr>
-        <w:t xml:space="preserve"> значительная длина межблочных соединений, затруднен полный демонтаж системы, для каждого отдельного блока необходимо предусматривать автономные системы охлаждения, виброзащиты</w:t>
+        <w:t xml:space="preserve">недостатки: </w:t>
+      </w:r>
+      <w:r>
+        <w:rPr>
+          <w:lang w:val="ru-RU"/>
+        </w:rPr>
+        <w:t xml:space="preserve"> значительная</w:t>
+      </w:r>
+      <w:proofErr w:type="gramEnd"/>
+      <w:r>
+        <w:rPr>
+          <w:lang w:val="ru-RU"/>
+        </w:rPr>
+        <w:t xml:space="preserve"> длина межблочных соединений, затруднен полный демонтаж системы, для каждого отдельного блока необходимо предусматривать автономные системы охлаждения, виброзащиты</w:t>
       </w:r>
       <w:r>
         <w:rPr>
@@ -12952,7 +13143,21 @@
         <w:rPr>
           <w:lang w:val="ru-RU"/>
         </w:rPr>
-        <w:t>омехи бывают двух типов: постоянные и перецеживающиеся. Постоянные помех</w:t>
+        <w:t xml:space="preserve">омехи бывают двух типов: постоянные и </w:t>
+      </w:r>
+      <w:proofErr w:type="spellStart"/>
+      <w:r>
+        <w:rPr>
+          <w:lang w:val="ru-RU"/>
+        </w:rPr>
+        <w:t>перецеживающиеся</w:t>
+      </w:r>
+      <w:proofErr w:type="spellEnd"/>
+      <w:r>
+        <w:rPr>
+          <w:lang w:val="ru-RU"/>
+        </w:rPr>
+        <w:t>. Постоянные помех</w:t>
       </w:r>
       <w:r>
         <w:rPr>
@@ -13444,15 +13649,16 @@
           <w:bCs w:val="0"/>
           <w:lang w:eastAsia="en-US"/>
         </w:rPr>
-        <w:t>азрабатываемое устройство будет предназначено для эксплуатации в помещениях с искусственно регулируемыми климатическими условиями</w:t>
-      </w:r>
+        <w:t xml:space="preserve">азрабатываемое устройство будет предназначено для эксплуатации в помещениях с искусственно регулируемыми климатическими </w:t>
+      </w:r>
+      <w:proofErr w:type="gramStart"/>
       <w:r>
         <w:rPr>
           <w:b w:val="0"/>
           <w:bCs w:val="0"/>
           <w:lang w:eastAsia="en-US"/>
         </w:rPr>
-        <w:t xml:space="preserve"> </w:t>
+        <w:t>условиями</w:t>
       </w:r>
       <w:r>
         <w:rPr>
@@ -13460,7 +13666,24 @@
           <w:bCs w:val="0"/>
           <w:lang w:eastAsia="en-US"/>
         </w:rPr>
-        <w:t xml:space="preserve"> (с отсутствием воздействия атмосферных осадков, прямого солнечного излучения, ветра, песка, пыли, наружного воздуха, отсутствие или существенное уменьшение воздействия рассеянного солнечного излучения и конденсации влаги).</w:t>
+        <w:t xml:space="preserve"> </w:t>
+      </w:r>
+      <w:r>
+        <w:rPr>
+          <w:b w:val="0"/>
+          <w:bCs w:val="0"/>
+          <w:lang w:eastAsia="en-US"/>
+        </w:rPr>
+        <w:t xml:space="preserve"> (</w:t>
+      </w:r>
+      <w:proofErr w:type="gramEnd"/>
+      <w:r>
+        <w:rPr>
+          <w:b w:val="0"/>
+          <w:bCs w:val="0"/>
+          <w:lang w:eastAsia="en-US"/>
+        </w:rPr>
+        <w:t>с отсутствием воздействия атмосферных осадков, прямого солнечного излучения, ветра, песка, пыли, наружного воздуха, отсутствие или существенное уменьшение воздействия рассеянного солнечного излучения и конденсации влаги).</w:t>
       </w:r>
     </w:p>
     <w:p>
@@ -13527,7 +13750,25 @@
           <w:bCs w:val="0"/>
           <w:lang w:eastAsia="en-US"/>
         </w:rPr>
-        <w:t>Выбор способа герметизации обуславливается совокупностью требований к конструкции: условиями реализации нормального теплового режима, ремонтопригодностью, элементоемкостью реализуемой схемы, плотностью компоновки, рядом эксплуатационных требований (изменение барометрического давления, механические воздействия, перепады температур) и надежностью.</w:t>
+        <w:t xml:space="preserve">Выбор способа герметизации обуславливается совокупностью требований к конструкции: условиями реализации нормального теплового режима, ремонтопригодностью, </w:t>
+      </w:r>
+      <w:proofErr w:type="spellStart"/>
+      <w:r>
+        <w:rPr>
+          <w:b w:val="0"/>
+          <w:bCs w:val="0"/>
+          <w:lang w:eastAsia="en-US"/>
+        </w:rPr>
+        <w:t>элементоемкостью</w:t>
+      </w:r>
+      <w:proofErr w:type="spellEnd"/>
+      <w:r>
+        <w:rPr>
+          <w:b w:val="0"/>
+          <w:bCs w:val="0"/>
+          <w:lang w:eastAsia="en-US"/>
+        </w:rPr>
+        <w:t xml:space="preserve"> реализуемой схемы, плотностью компоновки, рядом эксплуатационных требований (изменение барометрического давления, механические воздействия, перепады температур) и надежностью.</w:t>
       </w:r>
       <w:r>
         <w:rPr>
@@ -13891,19 +14132,47 @@
         <w:rPr>
           <w:szCs w:val="24"/>
         </w:rPr>
-        <w:t xml:space="preserve">Под вибропрочностью понимают </w:t>
-      </w:r>
+        <w:t xml:space="preserve">Под </w:t>
+      </w:r>
+      <w:proofErr w:type="spellStart"/>
       <w:r>
         <w:rPr>
           <w:szCs w:val="24"/>
         </w:rPr>
+        <w:t>вибропрочностью</w:t>
+      </w:r>
+      <w:proofErr w:type="spellEnd"/>
+      <w:r>
+        <w:rPr>
+          <w:szCs w:val="24"/>
+        </w:rPr>
+        <w:t xml:space="preserve"> понимают </w:t>
+      </w:r>
+      <w:r>
+        <w:rPr>
+          <w:szCs w:val="24"/>
+        </w:rPr>
         <w:t xml:space="preserve">способность электронных средств </w:t>
       </w:r>
       <w:r>
         <w:rPr>
           <w:szCs w:val="24"/>
         </w:rPr>
-        <w:t>противостоять разрушающему действию вибрации в заданных диапазонах частот и при возникающих ускорениях в течение срока службы, а под виброустойчивостью аппаратуры - способность выполнения всех функций в условиях вибрации в заданных диапазонах частот и возникающих при этом ускорений.</w:t>
+        <w:t xml:space="preserve">противостоять разрушающему действию вибрации в заданных диапазонах частот и при возникающих ускорениях в течение срока службы, а под </w:t>
+      </w:r>
+      <w:proofErr w:type="spellStart"/>
+      <w:r>
+        <w:rPr>
+          <w:szCs w:val="24"/>
+        </w:rPr>
+        <w:t>виброустойчивостью</w:t>
+      </w:r>
+      <w:proofErr w:type="spellEnd"/>
+      <w:r>
+        <w:rPr>
+          <w:szCs w:val="24"/>
+        </w:rPr>
+        <w:t xml:space="preserve"> аппаратуры - способность выполнения всех функций в условиях вибрации в заданных диапазонах частот и возникающих при этом ускорений.</w:t>
       </w:r>
     </w:p>
     <w:p>
@@ -13989,7 +14258,21 @@
         <w:rPr>
           <w:szCs w:val="24"/>
         </w:rPr>
-        <w:t>Защитные системы от наиболее распространенных видов механических помех, к которым относятся вибрации и удары, могут быть пассивными и активными. Пассивные виброзащитные системы, по сравнению с активными, более просты в исполнении и не требуют для выполнение своих функций затрат дополнительной энергии.</w:t>
+        <w:t xml:space="preserve">Защитные системы от наиболее распространенных видов механических помех, к которым относятся вибрации и удары, могут быть пассивными и активными. Пассивные </w:t>
+      </w:r>
+      <w:proofErr w:type="spellStart"/>
+      <w:r>
+        <w:rPr>
+          <w:szCs w:val="24"/>
+        </w:rPr>
+        <w:t>виброзащитные</w:t>
+      </w:r>
+      <w:proofErr w:type="spellEnd"/>
+      <w:r>
+        <w:rPr>
+          <w:szCs w:val="24"/>
+        </w:rPr>
+        <w:t xml:space="preserve"> системы, по сравнению с активными, более просты в исполнении и не требуют для выполнение своих функций затрат дополнительной энергии.</w:t>
       </w:r>
     </w:p>
     <w:p>
@@ -14068,7 +14351,21 @@
         <w:rPr>
           <w:szCs w:val="24"/>
         </w:rPr>
-        <w:t>использование виброизоляторов.</w:t>
+        <w:t xml:space="preserve">использование </w:t>
+      </w:r>
+      <w:proofErr w:type="spellStart"/>
+      <w:r>
+        <w:rPr>
+          <w:szCs w:val="24"/>
+        </w:rPr>
+        <w:t>виброизоляторов</w:t>
+      </w:r>
+      <w:proofErr w:type="spellEnd"/>
+      <w:r>
+        <w:rPr>
+          <w:szCs w:val="24"/>
+        </w:rPr>
+        <w:t>.</w:t>
       </w:r>
     </w:p>
     <w:p>
@@ -14673,12 +14970,21 @@
                 <w:lang w:eastAsia="ru-RU"/>
               </w:rPr>
             </w:pPr>
+            <w:proofErr w:type="spellStart"/>
             <w:r>
               <w:rPr>
                 <w:rFonts w:eastAsia="Times New Roman"/>
                 <w:lang w:eastAsia="ru-RU"/>
               </w:rPr>
-              <w:t xml:space="preserve">Пьезодинамик </w:t>
+              <w:t>Пьезодинамик</w:t>
+            </w:r>
+            <w:proofErr w:type="spellEnd"/>
+            <w:r>
+              <w:rPr>
+                <w:rFonts w:eastAsia="Times New Roman"/>
+                <w:lang w:eastAsia="ru-RU"/>
+              </w:rPr>
+              <w:t xml:space="preserve"> </w:t>
             </w:r>
             <w:r>
               <w:rPr>
@@ -16748,6 +17054,108 @@
         <w:gridCol w:w="2144"/>
         <w:gridCol w:w="1485"/>
       </w:tblGrid>
+      <w:tr>
+        <w:tc>
+          <w:tcPr>
+            <w:tcW w:w="2513" w:type="pct"/>
+          </w:tcPr>
+          <w:p>
+            <w:pPr>
+              <w:pStyle w:val="a3"/>
+              <w:numPr>
+                <w:ilvl w:val="0"/>
+                <w:numId w:val="20"/>
+              </w:numPr>
+              <w:spacing w:after="0" w:line="276" w:lineRule="auto"/>
+              <w:ind w:left="346"/>
+              <w:rPr>
+                <w:rFonts w:eastAsia="Times New Roman"/>
+                <w:lang w:eastAsia="ru-RU"/>
+              </w:rPr>
+            </w:pPr>
+            <w:r>
+              <w:rPr>
+                <w:rFonts w:eastAsia="Times New Roman"/>
+                <w:lang w:val="en-US" w:eastAsia="ru-RU"/>
+              </w:rPr>
+              <w:t xml:space="preserve"> </w:t>
+            </w:r>
+            <w:r>
+              <w:t xml:space="preserve">Дисплей </w:t>
+            </w:r>
+            <w:r>
+              <w:t>LCD-20X4B</w:t>
+            </w:r>
+          </w:p>
+        </w:tc>
+        <w:tc>
+          <w:tcPr>
+            <w:tcW w:w="591" w:type="pct"/>
+          </w:tcPr>
+          <w:p>
+            <w:pPr>
+              <w:spacing w:after="0" w:line="276" w:lineRule="auto"/>
+              <w:jc w:val="center"/>
+              <w:rPr>
+                <w:rFonts w:eastAsia="Times New Roman"/>
+                <w:lang w:val="en-US" w:eastAsia="ru-RU"/>
+              </w:rPr>
+            </w:pPr>
+            <w:r>
+              <w:rPr>
+                <w:rFonts w:eastAsia="Times New Roman"/>
+                <w:lang w:val="en-US" w:eastAsia="ru-RU"/>
+              </w:rPr>
+              <w:t>1</w:t>
+            </w:r>
+          </w:p>
+        </w:tc>
+        <w:tc>
+          <w:tcPr>
+            <w:tcW w:w="1120" w:type="pct"/>
+            <w:vAlign w:val="center"/>
+          </w:tcPr>
+          <w:p>
+            <w:pPr>
+              <w:tabs>
+                <w:tab w:val="left" w:pos="593"/>
+                <w:tab w:val="center" w:pos="884"/>
+              </w:tabs>
+              <w:spacing w:after="0" w:line="276" w:lineRule="auto"/>
+              <w:jc w:val="center"/>
+              <w:rPr>
+                <w:rFonts w:eastAsia="Times New Roman"/>
+                <w:lang w:eastAsia="ru-RU"/>
+              </w:rPr>
+            </w:pPr>
+            <w:r>
+              <w:rPr>
+                <w:color w:val="000000"/>
+              </w:rPr>
+              <w:t>5880</w:t>
+            </w:r>
+          </w:p>
+        </w:tc>
+        <w:tc>
+          <w:tcPr>
+            <w:tcW w:w="776" w:type="pct"/>
+            <w:vAlign w:val="center"/>
+          </w:tcPr>
+          <w:p>
+            <w:pPr>
+              <w:spacing w:after="0" w:line="276" w:lineRule="auto"/>
+              <w:jc w:val="center"/>
+              <w:rPr>
+                <w:color w:val="000000"/>
+                <w:lang w:eastAsia="ru-RU"/>
+              </w:rPr>
+            </w:pPr>
+            <w:r>
+              <w:t>82320</w:t>
+            </w:r>
+          </w:p>
+        </w:tc>
+      </w:tr>
       <w:tr>
         <w:tc>
           <w:tcPr>
@@ -18194,7 +18602,7 @@
                     <w:vertAlign w:val="superscript"/>
                     <w:lang w:eastAsia="ru-RU"/>
                   </w:rPr>
-                  <m:t xml:space="preserve">=4371,57 </m:t>
+                  <m:t xml:space="preserve">=10251,57 </m:t>
                 </m:r>
                 <m:sSup>
                   <m:sSupPr>
@@ -18338,6 +18746,7 @@
         </w:rPr>
         <w:t xml:space="preserve">– значение установочной площади </w:t>
       </w:r>
+      <w:proofErr w:type="spellStart"/>
       <w:r>
         <w:rPr>
           <w:rFonts w:eastAsia="Times New Roman"/>
@@ -18345,6 +18754,7 @@
         </w:rPr>
         <w:t>i</w:t>
       </w:r>
+      <w:proofErr w:type="spellEnd"/>
       <w:r>
         <w:rPr>
           <w:rFonts w:eastAsia="Times New Roman"/>
@@ -18686,7 +19096,7 @@
                         <w:vertAlign w:val="superscript"/>
                         <w:lang w:eastAsia="ru-RU"/>
                       </w:rPr>
-                      <m:t>4371,57</m:t>
+                      <m:t xml:space="preserve">10251,57 </m:t>
                     </m:r>
                   </m:num>
                   <m:den>
@@ -18708,7 +19118,7 @@
                     <w:vertAlign w:val="superscript"/>
                     <w:lang w:eastAsia="ru-RU"/>
                   </w:rPr>
-                  <m:t xml:space="preserve"> =8743,13 </m:t>
+                  <m:t xml:space="preserve"> =20503,13 </m:t>
                 </m:r>
                 <m:sSup>
                   <m:sSupPr>
@@ -18951,7 +19361,7 @@
         <w:rPr>
           <w:rFonts w:eastAsia="Times New Roman"/>
         </w:rPr>
-        <w:t>80</w:t>
+        <w:t>180</w:t>
       </w:r>
       <w:r>
         <w:rPr>
@@ -18979,7 +19389,7 @@
             <w:vertAlign w:val="superscript"/>
             <w:lang w:eastAsia="ru-RU"/>
           </w:rPr>
-          <m:t xml:space="preserve">9600 </m:t>
+          <m:t xml:space="preserve">21600 </m:t>
         </m:r>
         <m:sSup>
           <m:sSupPr>
@@ -19062,6 +19472,7 @@
         </w:rPr>
         <w:t xml:space="preserve"> вычисляем суммарный установочный объем всех элементов системы управления климатом </w:t>
       </w:r>
+      <w:proofErr w:type="spellStart"/>
       <w:r>
         <w:t>V</w:t>
       </w:r>
@@ -19071,6 +19482,7 @@
         </w:rPr>
         <w:t>уст</w:t>
       </w:r>
+      <w:proofErr w:type="spellEnd"/>
       <w:r>
         <w:t xml:space="preserve">, </w:t>
       </w:r>
@@ -19272,7 +19684,7 @@
                     <w:vertAlign w:val="superscript"/>
                     <w:lang w:eastAsia="ru-RU"/>
                   </w:rPr>
-                  <m:t>28686</m:t>
+                  <m:t>111006</m:t>
                 </m:r>
                 <m:r>
                   <w:rPr>
@@ -19442,9 +19854,11 @@
         </w:rPr>
         <w:t xml:space="preserve"> − значение установочного объема </w:t>
       </w:r>
+      <w:proofErr w:type="spellStart"/>
       <w:r>
         <w:t>i</w:t>
       </w:r>
+      <w:proofErr w:type="spellEnd"/>
       <w:r>
         <w:rPr>
           <w:lang w:val="ru-RU"/>
@@ -19734,7 +20148,7 @@
                         <w:vertAlign w:val="superscript"/>
                         <w:lang w:eastAsia="ru-RU"/>
                       </w:rPr>
-                      <m:t>28686</m:t>
+                      <m:t>111006</m:t>
                     </m:r>
                     <m:r>
                       <w:rPr>
@@ -19773,7 +20187,16 @@
                     <w:vertAlign w:val="superscript"/>
                     <w:lang w:eastAsia="ru-RU"/>
                   </w:rPr>
-                  <m:t>=57373,87</m:t>
+                  <m:t>=</m:t>
+                </m:r>
+                <m:r>
+                  <w:rPr>
+                    <w:rFonts w:ascii="Cambria Math" w:eastAsia="Times New Roman" w:hAnsi="Cambria Math"/>
+                    <w:szCs w:val="24"/>
+                    <w:vertAlign w:val="superscript"/>
+                    <w:lang w:eastAsia="ru-RU"/>
+                  </w:rPr>
+                  <m:t>222013,87</m:t>
                 </m:r>
                 <m:r>
                   <w:rPr>
@@ -20108,103 +20531,6 @@
         </w:tc>
       </w:tr>
       <w:tr>
-        <w:tc>
-          <w:tcPr>
-            <w:tcW w:w="2263" w:type="pct"/>
-          </w:tcPr>
-          <w:p>
-            <w:pPr>
-              <w:pStyle w:val="a3"/>
-              <w:numPr>
-                <w:ilvl w:val="0"/>
-                <w:numId w:val="21"/>
-              </w:numPr>
-              <w:spacing w:after="0" w:line="276" w:lineRule="auto"/>
-              <w:ind w:left="205" w:hanging="284"/>
-              <w:rPr>
-                <w:rFonts w:eastAsia="Times New Roman"/>
-                <w:lang w:eastAsia="ru-RU"/>
-              </w:rPr>
-            </w:pPr>
-            <w:r>
-              <w:rPr>
-                <w:shd w:val="clear" w:color="auto" w:fill="FFFFFF"/>
-              </w:rPr>
-              <w:t xml:space="preserve">Дисплей </w:t>
-            </w:r>
-            <w:r>
-              <w:rPr>
-                <w:shd w:val="clear" w:color="auto" w:fill="FFFFFF"/>
-                <w:lang w:val="en-US"/>
-              </w:rPr>
-              <w:t>WB</w:t>
-            </w:r>
-            <w:r>
-              <w:rPr>
-                <w:shd w:val="clear" w:color="auto" w:fill="FFFFFF"/>
-                <w:lang w:val="en-US"/>
-              </w:rPr>
-              <w:t>2004</w:t>
-            </w:r>
-            <w:r>
-              <w:rPr>
-                <w:shd w:val="clear" w:color="auto" w:fill="FFFFFF"/>
-                <w:lang w:val="en-US"/>
-              </w:rPr>
-              <w:t>B</w:t>
-            </w:r>
-          </w:p>
-        </w:tc>
-        <w:tc>
-          <w:tcPr>
-            <w:tcW w:w="881" w:type="pct"/>
-          </w:tcPr>
-          <w:p>
-            <w:pPr>
-              <w:spacing w:after="0" w:line="276" w:lineRule="auto"/>
-              <w:jc w:val="center"/>
-              <w:rPr>
-                <w:rFonts w:eastAsia="Times New Roman"/>
-                <w:lang w:val="en-US" w:eastAsia="ru-RU"/>
-              </w:rPr>
-            </w:pPr>
-            <w:r>
-              <w:rPr>
-                <w:rFonts w:eastAsia="Times New Roman"/>
-                <w:lang w:val="en-US" w:eastAsia="ru-RU"/>
-              </w:rPr>
-              <w:t>1</w:t>
-            </w:r>
-          </w:p>
-        </w:tc>
-        <w:tc>
-          <w:tcPr>
-            <w:tcW w:w="1855" w:type="pct"/>
-          </w:tcPr>
-          <w:p>
-            <w:pPr>
-              <w:tabs>
-                <w:tab w:val="left" w:pos="593"/>
-                <w:tab w:val="center" w:pos="884"/>
-              </w:tabs>
-              <w:spacing w:after="0" w:line="276" w:lineRule="auto"/>
-              <w:jc w:val="center"/>
-              <w:rPr>
-                <w:rFonts w:eastAsia="Times New Roman"/>
-                <w:lang w:val="en-US" w:eastAsia="ru-RU"/>
-              </w:rPr>
-            </w:pPr>
-            <w:r>
-              <w:rPr>
-                <w:rFonts w:eastAsia="Times New Roman"/>
-                <w:lang w:val="en-US" w:eastAsia="ru-RU"/>
-              </w:rPr>
-              <w:t>79968</w:t>
-            </w:r>
-          </w:p>
-        </w:tc>
-      </w:tr>
-      <w:tr>
         <w:trPr>
           <w:trHeight w:val="182"/>
         </w:trPr>
@@ -20352,6 +20678,7 @@
         </w:rPr>
         <w:t xml:space="preserve"> </w:t>
       </w:r>
+      <w:proofErr w:type="spellStart"/>
       <w:r>
         <w:t>V</w:t>
       </w:r>
@@ -20361,6 +20688,7 @@
         </w:rPr>
         <w:t>уст</w:t>
       </w:r>
+      <w:proofErr w:type="spellEnd"/>
       <w:r>
         <w:t xml:space="preserve">, </w:t>
       </w:r>
@@ -20602,7 +20930,7 @@
                     <w:vertAlign w:val="superscript"/>
                     <w:lang w:eastAsia="ru-RU"/>
                   </w:rPr>
-                  <m:t>57373,87</m:t>
+                  <m:t>222013,87</m:t>
                 </m:r>
                 <m:r>
                   <w:rPr>
@@ -20610,7 +20938,41 @@
                     <w:vertAlign w:val="superscript"/>
                     <w:lang w:eastAsia="ru-RU"/>
                   </w:rPr>
-                  <m:t xml:space="preserve">+105753,6=163127,47 </m:t>
+                  <m:t>+</m:t>
+                </m:r>
+                <m:r>
+                  <m:rPr>
+                    <m:sty m:val="p"/>
+                  </m:rPr>
+                  <w:rPr>
+                    <w:rFonts w:ascii="Cambria Math" w:eastAsia="Times New Roman" w:hAnsi="Cambria Math"/>
+                    <w:lang w:val="en-US" w:eastAsia="ru-RU"/>
+                  </w:rPr>
+                  <m:t>25785,6</m:t>
+                </m:r>
+                <m:r>
+                  <w:rPr>
+                    <w:rFonts w:ascii="Cambria Math" w:eastAsia="Times New Roman" w:hAnsi="Cambria Math"/>
+                    <w:vertAlign w:val="superscript"/>
+                    <w:lang w:eastAsia="ru-RU"/>
+                  </w:rPr>
+                  <m:t>=</m:t>
+                </m:r>
+                <m:r>
+                  <w:rPr>
+                    <w:rFonts w:ascii="Cambria Math" w:eastAsia="Times New Roman" w:hAnsi="Cambria Math"/>
+                    <w:vertAlign w:val="superscript"/>
+                    <w:lang w:eastAsia="ru-RU"/>
+                  </w:rPr>
+                  <m:t>247799,47</m:t>
+                </m:r>
+                <m:r>
+                  <w:rPr>
+                    <w:rFonts w:ascii="Cambria Math" w:eastAsia="Times New Roman" w:hAnsi="Cambria Math"/>
+                    <w:vertAlign w:val="superscript"/>
+                    <w:lang w:eastAsia="ru-RU"/>
+                  </w:rPr>
+                  <m:t xml:space="preserve"> </m:t>
                 </m:r>
                 <m:sSup>
                   <m:sSupPr>
@@ -20778,86 +21140,79 @@
     </w:p>
     <w:p>
       <w:pPr>
-        <w:spacing w:after="0" w:line="276" w:lineRule="auto"/>
-        <w:ind w:left="700" w:firstLine="709"/>
-        <w:jc w:val="both"/>
-        <w:rPr>
-          <w:rFonts w:eastAsia="Times New Roman"/>
-        </w:rPr>
-      </w:pPr>
-      <w:r>
-        <w:rPr>
-          <w:rFonts w:eastAsia="Times New Roman"/>
-        </w:rPr>
-        <w:t xml:space="preserve">Исходя из полученного объема и объема </w:t>
-      </w:r>
-      <w:r>
-        <w:rPr>
-          <w:rFonts w:eastAsia="Times New Roman"/>
-        </w:rPr>
-        <w:t xml:space="preserve">изделий электронной техники электронного средства с учётом элементов коммутации определяется размер корпуса </w:t>
-      </w:r>
-      <w:r>
-        <w:rPr>
-          <w:rFonts w:eastAsia="Times New Roman"/>
-        </w:rPr>
-        <w:t>1</w:t>
-      </w:r>
-      <w:r>
-        <w:rPr>
-          <w:rFonts w:eastAsia="Times New Roman"/>
+        <w:pStyle w:val="aa"/>
+        <w:spacing w:before="240"/>
+        <w:rPr>
+          <w:lang w:val="ru-RU"/>
+        </w:rPr>
+      </w:pPr>
+      <w:r>
+        <w:rPr>
+          <w:lang w:val="ru-RU"/>
+        </w:rPr>
+        <w:t>Исходя из полученного объема и объема изделий электронной техники электронного средства с учётом элементов коммутации определяется размер корпуса 1</w:t>
+      </w:r>
+      <w:r>
+        <w:rPr>
+          <w:lang w:val="ru-RU"/>
         </w:rPr>
         <w:t>40</w:t>
       </w:r>
       <w:r>
         <w:rPr>
-          <w:rFonts w:eastAsia="Times New Roman"/>
+          <w:lang w:val="ru-RU"/>
         </w:rPr>
         <w:t xml:space="preserve"> </w:t>
       </w:r>
       <w:r>
         <w:rPr>
-          <w:rFonts w:eastAsia="Times New Roman"/>
           <w:sz w:val="24"/>
           <w:szCs w:val="24"/>
+          <w:lang w:val="ru-RU"/>
         </w:rPr>
         <w:t>х</w:t>
       </w:r>
       <w:r>
         <w:rPr>
-          <w:rFonts w:eastAsia="Times New Roman"/>
+          <w:lang w:val="ru-RU"/>
         </w:rPr>
         <w:t xml:space="preserve"> </w:t>
       </w:r>
       <w:r>
         <w:rPr>
-          <w:rFonts w:eastAsia="Times New Roman"/>
-        </w:rPr>
-        <w:t>100</w:t>
-      </w:r>
-      <w:r>
-        <w:rPr>
-          <w:rFonts w:eastAsia="Times New Roman"/>
+          <w:lang w:val="ru-RU"/>
+        </w:rPr>
+        <w:t>200</w:t>
+      </w:r>
+      <w:r>
+        <w:rPr>
+          <w:lang w:val="ru-RU"/>
         </w:rPr>
         <w:t xml:space="preserve"> </w:t>
       </w:r>
       <w:r>
         <w:rPr>
-          <w:rFonts w:eastAsia="Times New Roman"/>
           <w:sz w:val="24"/>
           <w:szCs w:val="24"/>
+          <w:lang w:val="ru-RU"/>
         </w:rPr>
         <w:t>х</w:t>
       </w:r>
       <w:r>
         <w:rPr>
-          <w:rFonts w:eastAsia="Times New Roman"/>
-        </w:rPr>
-        <w:t xml:space="preserve"> 40 </w:t>
-      </w:r>
-      <w:r>
-        <w:rPr>
-          <w:rFonts w:eastAsia="Times New Roman"/>
+          <w:lang w:val="ru-RU"/>
+        </w:rPr>
+        <w:t xml:space="preserve"> </w:t>
+      </w:r>
+      <w:r>
+        <w:rPr>
+          <w:lang w:val="ru-RU"/>
+        </w:rPr>
+        <w:t xml:space="preserve">10 </w:t>
+      </w:r>
+      <w:r>
+        <w:rPr>
+          <w:lang w:val="ru-RU"/>
         </w:rPr>
         <w:t>мм.</w:t>
       </w:r>
@@ -20876,7 +21231,7 @@
         <w:rPr>
           <w:rFonts w:eastAsia="Times New Roman"/>
         </w:rPr>
-        <w:t xml:space="preserve"> Окончательный вывод о размерах корпуса электронного средства делается с учетом элементов коммутации, если они присутствуют в корпусе.</w:t>
+        <w:t>Окончательный вывод о размерах корпуса электронного средства делается с учетом элементов коммутации, если они присутствуют в корпусе.</w:t>
       </w:r>
     </w:p>
     <w:p>
@@ -22007,7 +22362,11 @@
               <w:spacing w:after="0" w:line="276" w:lineRule="auto"/>
             </w:pPr>
             <w:r>
-              <w:t>То же, d</w:t>
+              <w:t xml:space="preserve">То же, </w:t>
+            </w:r>
+            <w:proofErr w:type="gramStart"/>
+            <w:r>
+              <w:t>d</w:t>
             </w:r>
             <w:r>
               <w:t xml:space="preserve"> </w:t>
@@ -22015,6 +22374,7 @@
             <w:r>
               <w:t>&gt;</w:t>
             </w:r>
+            <w:proofErr w:type="gramEnd"/>
             <w:r>
               <w:t xml:space="preserve"> </w:t>
             </w:r>
@@ -22045,6 +22405,104 @@
             </w:pPr>
             <w:r>
               <w:t>±0,1</w:t>
+            </w:r>
+          </w:p>
+        </w:tc>
+      </w:tr>
+    </w:tbl>
+    <w:p/>
+    <w:p>
+      <w:pPr>
+        <w:spacing w:after="0"/>
+      </w:pPr>
+      <w:r>
+        <w:lastRenderedPageBreak/>
+        <w:t>Продолжение таблицы 6.4</w:t>
+      </w:r>
+    </w:p>
+    <w:tbl>
+      <w:tblPr>
+        <w:tblW w:w="5000" w:type="pct"/>
+        <w:tblBorders>
+          <w:top w:val="single" w:sz="4" w:space="0" w:color="auto"/>
+          <w:left w:val="single" w:sz="4" w:space="0" w:color="auto"/>
+          <w:bottom w:val="single" w:sz="4" w:space="0" w:color="auto"/>
+          <w:right w:val="single" w:sz="4" w:space="0" w:color="auto"/>
+          <w:insideH w:val="single" w:sz="4" w:space="0" w:color="auto"/>
+          <w:insideV w:val="single" w:sz="4" w:space="0" w:color="auto"/>
+        </w:tblBorders>
+        <w:tblLook w:val="01E0" w:firstRow="1" w:lastRow="1" w:firstColumn="1" w:lastColumn="1" w:noHBand="0" w:noVBand="0"/>
+      </w:tblPr>
+      <w:tblGrid>
+        <w:gridCol w:w="7088"/>
+        <w:gridCol w:w="2482"/>
+      </w:tblGrid>
+      <w:tr>
+        <w:tc>
+          <w:tcPr>
+            <w:tcW w:w="3703" w:type="pct"/>
+            <w:tcBorders>
+              <w:top w:val="single" w:sz="4" w:space="0" w:color="auto"/>
+              <w:left w:val="single" w:sz="4" w:space="0" w:color="auto"/>
+              <w:bottom w:val="single" w:sz="4" w:space="0" w:color="auto"/>
+              <w:right w:val="single" w:sz="4" w:space="0" w:color="auto"/>
+            </w:tcBorders>
+            <w:vAlign w:val="center"/>
+          </w:tcPr>
+          <w:p>
+            <w:pPr>
+              <w:widowControl w:val="0"/>
+              <w:autoSpaceDE w:val="0"/>
+              <w:autoSpaceDN w:val="0"/>
+              <w:adjustRightInd w:val="0"/>
+              <w:spacing w:after="0" w:line="276" w:lineRule="auto"/>
+            </w:pPr>
+            <w:r>
+              <w:t xml:space="preserve">Допуск на отверстие ∆d с металлизацией и оплавлением, d </w:t>
+            </w:r>
+            <w:r>
+              <w:t xml:space="preserve">≤ </w:t>
+            </w:r>
+            <w:r>
+              <w:t>1 мм</w:t>
+            </w:r>
+          </w:p>
+        </w:tc>
+        <w:tc>
+          <w:tcPr>
+            <w:tcW w:w="1297" w:type="pct"/>
+            <w:tcBorders>
+              <w:top w:val="single" w:sz="4" w:space="0" w:color="auto"/>
+              <w:left w:val="single" w:sz="4" w:space="0" w:color="auto"/>
+              <w:bottom w:val="single" w:sz="4" w:space="0" w:color="auto"/>
+              <w:right w:val="single" w:sz="4" w:space="0" w:color="auto"/>
+            </w:tcBorders>
+            <w:vAlign w:val="center"/>
+          </w:tcPr>
+          <w:p>
+            <w:pPr>
+              <w:widowControl w:val="0"/>
+              <w:autoSpaceDE w:val="0"/>
+              <w:autoSpaceDN w:val="0"/>
+              <w:adjustRightInd w:val="0"/>
+              <w:spacing w:after="0" w:line="276" w:lineRule="auto"/>
+              <w:jc w:val="center"/>
+            </w:pPr>
+            <w:r>
+              <w:t>+0,00</w:t>
+            </w:r>
+          </w:p>
+          <w:p>
+            <w:pPr>
+              <w:widowControl w:val="0"/>
+              <w:autoSpaceDE w:val="0"/>
+              <w:autoSpaceDN w:val="0"/>
+              <w:adjustRightInd w:val="0"/>
+              <w:spacing w:after="0" w:line="276" w:lineRule="auto"/>
+              <w:jc w:val="center"/>
+            </w:pPr>
+            <w:r>
+              <w:t>-0,13</w:t>
             </w:r>
           </w:p>
         </w:tc>
@@ -22070,14 +22528,24 @@
               <w:spacing w:after="0" w:line="276" w:lineRule="auto"/>
             </w:pPr>
             <w:r>
-              <w:lastRenderedPageBreak/>
-              <w:t xml:space="preserve">Допуск на отверстие ∆d с металлизацией и оплавлением, d </w:t>
-            </w:r>
-            <w:r>
-              <w:t xml:space="preserve">≤ </w:t>
-            </w:r>
-            <w:r>
-              <w:t>1 мм</w:t>
+              <w:t xml:space="preserve">То же, </w:t>
+            </w:r>
+            <w:proofErr w:type="gramStart"/>
+            <w:r>
+              <w:t>d</w:t>
+            </w:r>
+            <w:r>
+              <w:t xml:space="preserve"> </w:t>
+            </w:r>
+            <w:r>
+              <w:t>&gt;</w:t>
+            </w:r>
+            <w:proofErr w:type="gramEnd"/>
+            <w:r>
+              <w:t xml:space="preserve"> </w:t>
+            </w:r>
+            <w:r>
+              <w:t>1</w:t>
             </w:r>
           </w:p>
         </w:tc>
@@ -22102,7 +22570,7 @@
               <w:jc w:val="center"/>
             </w:pPr>
             <w:r>
-              <w:t>+0,00</w:t>
+              <w:t>+0,05</w:t>
             </w:r>
           </w:p>
           <w:p>
@@ -22115,7 +22583,7 @@
               <w:jc w:val="center"/>
             </w:pPr>
             <w:r>
-              <w:t>-0,13</w:t>
+              <w:t>-0,18</w:t>
             </w:r>
           </w:p>
         </w:tc>
@@ -22141,19 +22609,22 @@
               <w:spacing w:after="0" w:line="276" w:lineRule="auto"/>
             </w:pPr>
             <w:r>
-              <w:t>То же, d</w:t>
+              <w:t>Допуск на ширину</w:t>
             </w:r>
             <w:r>
               <w:t xml:space="preserve"> </w:t>
             </w:r>
             <w:r>
-              <w:t>&gt;</w:t>
-            </w:r>
-            <w:r>
-              <w:t xml:space="preserve"> </w:t>
-            </w:r>
-            <w:r>
-              <w:t>1</w:t>
+              <w:t>печатного</w:t>
+            </w:r>
+            <w:r>
+              <w:t xml:space="preserve"> проводника</w:t>
+            </w:r>
+            <w:r>
+              <w:t>, контактной площадки, концевого печатного контакта, экрана</w:t>
+            </w:r>
+            <w:r>
+              <w:t xml:space="preserve"> ∆b без покрытия</w:t>
             </w:r>
           </w:p>
         </w:tc>
@@ -22178,20 +22649,10 @@
               <w:jc w:val="center"/>
             </w:pPr>
             <w:r>
-              <w:t>+0,05</w:t>
-            </w:r>
-          </w:p>
-          <w:p>
-            <w:pPr>
-              <w:widowControl w:val="0"/>
-              <w:autoSpaceDE w:val="0"/>
-              <w:autoSpaceDN w:val="0"/>
-              <w:adjustRightInd w:val="0"/>
-              <w:spacing w:after="0" w:line="276" w:lineRule="auto"/>
-              <w:jc w:val="center"/>
-            </w:pPr>
-            <w:r>
-              <w:t>-0,18</w:t>
+              <w:t>±0,0</w:t>
+            </w:r>
+            <w:r>
+              <w:t>5</w:t>
             </w:r>
           </w:p>
         </w:tc>
@@ -22217,22 +22678,7 @@
               <w:spacing w:after="0" w:line="276" w:lineRule="auto"/>
             </w:pPr>
             <w:r>
-              <w:t>Допуск на ширину</w:t>
-            </w:r>
-            <w:r>
-              <w:t xml:space="preserve"> </w:t>
-            </w:r>
-            <w:r>
-              <w:t>печатного</w:t>
-            </w:r>
-            <w:r>
-              <w:t xml:space="preserve"> проводника</w:t>
-            </w:r>
-            <w:r>
-              <w:t>, контактной площадки, концевого печатного контакта, экрана</w:t>
-            </w:r>
-            <w:r>
-              <w:t xml:space="preserve"> ∆b без покрытия</w:t>
+              <w:t>То же, с покрытием</w:t>
             </w:r>
           </w:p>
         </w:tc>
@@ -22257,10 +22703,10 @@
               <w:jc w:val="center"/>
             </w:pPr>
             <w:r>
-              <w:t>±0,0</w:t>
-            </w:r>
-            <w:r>
-              <w:t>5</w:t>
+              <w:t>±0,</w:t>
+            </w:r>
+            <w:r>
+              <w:t>1</w:t>
             </w:r>
           </w:p>
         </w:tc>
@@ -22286,7 +22732,52 @@
               <w:spacing w:after="0" w:line="276" w:lineRule="auto"/>
             </w:pPr>
             <w:r>
-              <w:t>То же, с покрытием</w:t>
+              <w:t>Допуск на расположение</w:t>
+            </w:r>
+            <w:r>
+              <w:t xml:space="preserve"> </w:t>
+            </w:r>
+            <w:r>
+              <w:t>осей</w:t>
+            </w:r>
+            <w:r>
+              <w:t xml:space="preserve"> отверстий </w:t>
+            </w:r>
+            <w:proofErr w:type="spellStart"/>
+            <w:r>
+              <w:t>δd</w:t>
+            </w:r>
+            <w:proofErr w:type="spellEnd"/>
+            <w:r>
+              <w:t>(</w:t>
+            </w:r>
+            <w:r>
+              <w:rPr>
+                <w:lang w:val="en-US"/>
+              </w:rPr>
+              <w:t>T</w:t>
+            </w:r>
+            <w:r>
+              <w:rPr>
+                <w:vertAlign w:val="subscript"/>
+                <w:lang w:val="en-US"/>
+              </w:rPr>
+              <w:t>d</w:t>
+            </w:r>
+            <w:r>
+              <w:t>)</w:t>
+            </w:r>
+            <w:r>
+              <w:t>, при размере платы</w:t>
+            </w:r>
+            <w:r>
+              <w:t xml:space="preserve"> </w:t>
+            </w:r>
+            <w:r>
+              <w:t>по большей стороне</w:t>
+            </w:r>
+            <w:r>
+              <w:t xml:space="preserve"> менее 180</w:t>
             </w:r>
           </w:p>
         </w:tc>
@@ -22311,10 +22802,10 @@
               <w:jc w:val="center"/>
             </w:pPr>
             <w:r>
-              <w:t>±0,</w:t>
-            </w:r>
-            <w:r>
-              <w:t>1</w:t>
+              <w:t>0,0</w:t>
+            </w:r>
+            <w:r>
+              <w:t>8</w:t>
             </w:r>
           </w:p>
         </w:tc>
@@ -22346,11 +22837,16 @@
               <w:t xml:space="preserve"> </w:t>
             </w:r>
             <w:r>
-              <w:t>осей</w:t>
-            </w:r>
-            <w:r>
-              <w:t xml:space="preserve"> отверстий δd</w:t>
-            </w:r>
+              <w:t>центров</w:t>
+            </w:r>
+            <w:r>
+              <w:t xml:space="preserve"> контактных площадок </w:t>
+            </w:r>
+            <w:proofErr w:type="spellStart"/>
+            <w:r>
+              <w:t>δp</w:t>
+            </w:r>
+            <w:proofErr w:type="spellEnd"/>
             <w:r>
               <w:t>(</w:t>
             </w:r>
@@ -22365,19 +22861,16 @@
                 <w:vertAlign w:val="subscript"/>
                 <w:lang w:val="en-US"/>
               </w:rPr>
-              <w:t>d</w:t>
+              <w:t>D</w:t>
             </w:r>
             <w:r>
               <w:t>)</w:t>
             </w:r>
             <w:r>
-              <w:t>, при размере платы</w:t>
-            </w:r>
-            <w:r>
-              <w:t xml:space="preserve"> </w:t>
-            </w:r>
-            <w:r>
-              <w:t>по большей стороне</w:t>
+              <w:t xml:space="preserve">, при размере платы </w:t>
+            </w:r>
+            <w:r>
+              <w:t>большей стороне</w:t>
             </w:r>
             <w:r>
               <w:t xml:space="preserve"> менее 180</w:t>
@@ -22405,10 +22898,10 @@
               <w:jc w:val="center"/>
             </w:pPr>
             <w:r>
-              <w:t>0,0</w:t>
-            </w:r>
-            <w:r>
-              <w:t>8</w:t>
+              <w:t>0,1</w:t>
+            </w:r>
+            <w:r>
+              <w:t>5</w:t>
             </w:r>
           </w:p>
         </w:tc>
@@ -22440,102 +22933,16 @@
               <w:t xml:space="preserve"> </w:t>
             </w:r>
             <w:r>
-              <w:t>центров</w:t>
-            </w:r>
-            <w:r>
-              <w:t xml:space="preserve"> контактных площадок δp</w:t>
-            </w:r>
-            <w:r>
-              <w:t>(</w:t>
-            </w:r>
-            <w:r>
-              <w:rPr>
-                <w:lang w:val="en-US"/>
-              </w:rPr>
-              <w:t>T</w:t>
-            </w:r>
-            <w:r>
-              <w:rPr>
-                <w:vertAlign w:val="subscript"/>
-                <w:lang w:val="en-US"/>
-              </w:rPr>
-              <w:t>D</w:t>
-            </w:r>
-            <w:r>
-              <w:t>)</w:t>
-            </w:r>
-            <w:r>
-              <w:t xml:space="preserve">, при размере платы </w:t>
-            </w:r>
-            <w:r>
-              <w:t>большей стороне</w:t>
-            </w:r>
-            <w:r>
-              <w:t xml:space="preserve"> менее 180</w:t>
-            </w:r>
-          </w:p>
-        </w:tc>
-        <w:tc>
-          <w:tcPr>
-            <w:tcW w:w="1297" w:type="pct"/>
-            <w:tcBorders>
-              <w:top w:val="single" w:sz="4" w:space="0" w:color="auto"/>
-              <w:left w:val="single" w:sz="4" w:space="0" w:color="auto"/>
-              <w:bottom w:val="single" w:sz="4" w:space="0" w:color="auto"/>
-              <w:right w:val="single" w:sz="4" w:space="0" w:color="auto"/>
-            </w:tcBorders>
-            <w:vAlign w:val="center"/>
-          </w:tcPr>
-          <w:p>
-            <w:pPr>
-              <w:widowControl w:val="0"/>
-              <w:autoSpaceDE w:val="0"/>
-              <w:autoSpaceDN w:val="0"/>
-              <w:adjustRightInd w:val="0"/>
-              <w:spacing w:after="0" w:line="276" w:lineRule="auto"/>
-              <w:jc w:val="center"/>
-            </w:pPr>
-            <w:r>
-              <w:t>0,1</w:t>
-            </w:r>
-            <w:r>
-              <w:t>5</w:t>
-            </w:r>
-          </w:p>
-        </w:tc>
-      </w:tr>
-      <w:tr>
-        <w:tc>
-          <w:tcPr>
-            <w:tcW w:w="3703" w:type="pct"/>
-            <w:tcBorders>
-              <w:top w:val="single" w:sz="4" w:space="0" w:color="auto"/>
-              <w:left w:val="single" w:sz="4" w:space="0" w:color="auto"/>
-              <w:bottom w:val="single" w:sz="4" w:space="0" w:color="auto"/>
-              <w:right w:val="single" w:sz="4" w:space="0" w:color="auto"/>
-            </w:tcBorders>
-            <w:vAlign w:val="center"/>
-          </w:tcPr>
-          <w:p>
-            <w:pPr>
-              <w:widowControl w:val="0"/>
-              <w:autoSpaceDE w:val="0"/>
-              <w:autoSpaceDN w:val="0"/>
-              <w:adjustRightInd w:val="0"/>
-              <w:spacing w:after="0" w:line="276" w:lineRule="auto"/>
-            </w:pPr>
-            <w:r>
-              <w:t>Допуск на расположение</w:t>
-            </w:r>
-            <w:r>
-              <w:t xml:space="preserve"> </w:t>
-            </w:r>
-            <w:r>
               <w:t>центров (осей)</w:t>
             </w:r>
             <w:r>
-              <w:t xml:space="preserve"> проводников δl</w:t>
-            </w:r>
+              <w:t xml:space="preserve"> проводников </w:t>
+            </w:r>
+            <w:proofErr w:type="spellStart"/>
+            <w:r>
+              <w:t>δl</w:t>
+            </w:r>
+            <w:proofErr w:type="spellEnd"/>
             <w:r>
               <w:t>(</w:t>
             </w:r>
@@ -23333,6 +23740,7 @@
         <w:rPr>
           <w:rFonts w:eastAsiaTheme="minorEastAsia"/>
         </w:rPr>
+        <w:lastRenderedPageBreak/>
         <w:t xml:space="preserve">где </w:t>
       </w:r>
       <m:oMath>
@@ -23367,14 +23775,7 @@
         <w:rPr>
           <w:rFonts w:eastAsiaTheme="minorEastAsia"/>
         </w:rPr>
-        <w:t xml:space="preserve"> – максимальный постоянный ток, протекающий в проводни</w:t>
-      </w:r>
-      <w:r>
-        <w:rPr>
-          <w:rFonts w:eastAsiaTheme="minorEastAsia"/>
-        </w:rPr>
-        <w:lastRenderedPageBreak/>
-        <w:t>ках</w:t>
+        <w:t xml:space="preserve"> – максимальный постоянный ток, протекающий в проводниках</w:t>
       </w:r>
       <w:r>
         <w:rPr>
@@ -25722,6 +26123,7 @@
         </w:rPr>
         <w:t xml:space="preserve">Наименьшее номинальное значение диаметра контактной площадки </w:t>
       </w:r>
+      <w:proofErr w:type="spellStart"/>
       <w:r>
         <w:rPr>
           <w:rFonts w:eastAsiaTheme="minorEastAsia"/>
@@ -25741,6 +26143,7 @@
         </w:rPr>
         <w:t>min</w:t>
       </w:r>
+      <w:proofErr w:type="spellEnd"/>
       <w:r>
         <w:rPr>
           <w:rFonts w:eastAsiaTheme="minorEastAsia"/>
@@ -26155,6 +26558,7 @@
           <w:iCs/>
         </w:rPr>
       </w:pPr>
+      <w:proofErr w:type="spellStart"/>
       <w:r>
         <w:rPr>
           <w:rFonts w:eastAsiaTheme="minorEastAsia"/>
@@ -26172,6 +26576,7 @@
         </w:rPr>
         <w:t>во</w:t>
       </w:r>
+      <w:proofErr w:type="spellEnd"/>
       <w:r>
         <w:rPr>
           <w:rFonts w:eastAsiaTheme="minorEastAsia"/>
@@ -26192,6 +26597,7 @@
           <w:iCs/>
         </w:rPr>
       </w:pPr>
+      <w:proofErr w:type="spellStart"/>
       <w:r>
         <w:rPr>
           <w:rFonts w:eastAsiaTheme="minorEastAsia"/>
@@ -26209,13 +26615,32 @@
         </w:rPr>
         <w:t>тр</w:t>
       </w:r>
+      <w:proofErr w:type="spellEnd"/>
       <w:r>
         <w:rPr>
           <w:rFonts w:eastAsiaTheme="minorEastAsia"/>
           <w:bCs/>
           <w:iCs/>
         </w:rPr>
-        <w:t xml:space="preserve"> – величина подтравливания диэлектрика, которая для МПП принимается равной 0,03 мм, для ОПП, ДПП, ГПК – нулю;</w:t>
+        <w:t xml:space="preserve"> – величина </w:t>
+      </w:r>
+      <w:proofErr w:type="spellStart"/>
+      <w:r>
+        <w:rPr>
+          <w:rFonts w:eastAsiaTheme="minorEastAsia"/>
+          <w:bCs/>
+          <w:iCs/>
+        </w:rPr>
+        <w:t>подтравливания</w:t>
+      </w:r>
+      <w:proofErr w:type="spellEnd"/>
+      <w:r>
+        <w:rPr>
+          <w:rFonts w:eastAsiaTheme="minorEastAsia"/>
+          <w:bCs/>
+          <w:iCs/>
+        </w:rPr>
+        <w:t xml:space="preserve"> диэлектрика, которая для МПП принимается равной 0,03 мм, для ОПП, ДПП, ГПК – нулю;</w:t>
       </w:r>
     </w:p>
     <w:p>
@@ -26229,6 +26654,7 @@
           <w:iCs/>
         </w:rPr>
       </w:pPr>
+      <w:proofErr w:type="spellStart"/>
       <w:r>
         <w:rPr>
           <w:rFonts w:eastAsiaTheme="minorEastAsia"/>
@@ -26246,6 +26672,7 @@
         </w:rPr>
         <w:t>d</w:t>
       </w:r>
+      <w:proofErr w:type="spellEnd"/>
       <w:r>
         <w:rPr>
           <w:rFonts w:eastAsiaTheme="minorEastAsia"/>
@@ -26303,6 +26730,7 @@
           <w:iCs/>
         </w:rPr>
       </w:pPr>
+      <w:proofErr w:type="spellStart"/>
       <w:r>
         <w:rPr>
           <w:rFonts w:eastAsiaTheme="minorEastAsia"/>
@@ -26320,6 +26748,7 @@
         </w:rPr>
         <w:t>во</w:t>
       </w:r>
+      <w:proofErr w:type="spellEnd"/>
       <w:r>
         <w:rPr>
           <w:rFonts w:eastAsiaTheme="minorEastAsia"/>
@@ -26340,6 +26769,7 @@
           <w:iCs/>
         </w:rPr>
       </w:pPr>
+      <w:proofErr w:type="spellStart"/>
       <w:r>
         <w:rPr>
           <w:rFonts w:eastAsiaTheme="minorEastAsia"/>
@@ -26357,6 +26787,7 @@
         </w:rPr>
         <w:t>но</w:t>
       </w:r>
+      <w:proofErr w:type="spellEnd"/>
       <w:r>
         <w:rPr>
           <w:rFonts w:eastAsiaTheme="minorEastAsia"/>
@@ -27358,6 +27789,7 @@
         <w:pStyle w:val="aa"/>
         <w:spacing w:after="240"/>
       </w:pPr>
+      <w:proofErr w:type="spellStart"/>
       <w:r>
         <w:t>h</w:t>
       </w:r>
@@ -27367,11 +27799,36 @@
         </w:rPr>
         <w:t>ф</w:t>
       </w:r>
+      <w:proofErr w:type="spellEnd"/>
       <w:r>
         <w:t xml:space="preserve"> = 0,035</w:t>
       </w:r>
       <w:r>
-        <w:t xml:space="preserve"> - толщина фольги, мм;</w:t>
+        <w:t xml:space="preserve"> - </w:t>
+      </w:r>
+      <w:proofErr w:type="spellStart"/>
+      <w:r>
+        <w:t>толщина</w:t>
+      </w:r>
+      <w:proofErr w:type="spellEnd"/>
+      <w:r>
+        <w:t xml:space="preserve"> </w:t>
+      </w:r>
+      <w:proofErr w:type="spellStart"/>
+      <w:r>
+        <w:t>фольги</w:t>
+      </w:r>
+      <w:proofErr w:type="spellEnd"/>
+      <w:r>
+        <w:t xml:space="preserve">, </w:t>
+      </w:r>
+      <w:proofErr w:type="spellStart"/>
+      <w:r>
+        <w:t>мм</w:t>
+      </w:r>
+      <w:proofErr w:type="spellEnd"/>
+      <w:r>
+        <w:t>;</w:t>
       </w:r>
     </w:p>
     <w:p>
@@ -28125,7 +28582,10 @@
         <w:t xml:space="preserve"> 0,</w:t>
       </w:r>
       <w:r>
-        <w:t>140</w:t>
+        <w:t>20</w:t>
+      </w:r>
+      <w:r>
+        <w:t>0</w:t>
       </w:r>
       <w:r>
         <w:t xml:space="preserve"> м, </w:t>
@@ -28152,7 +28612,10 @@
         <w:t xml:space="preserve"> 0,</w:t>
       </w:r>
       <w:r>
-        <w:t>10</w:t>
+        <w:t>1</w:t>
+      </w:r>
+      <w:r>
+        <w:t>4</w:t>
       </w:r>
       <w:r>
         <w:t>0</w:t>
@@ -28185,7 +28648,13 @@
         <w:t>=</w:t>
       </w:r>
       <w:r>
-        <w:t xml:space="preserve"> 0,040</w:t>
+        <w:t xml:space="preserve"> 0,0</w:t>
+      </w:r>
+      <w:r>
+        <w:t>1</w:t>
+      </w:r>
+      <w:r>
+        <w:t>0</w:t>
       </w:r>
       <w:r>
         <w:t xml:space="preserve"> м).</w:t>
@@ -28252,7 +28721,43 @@
                 <w:rPr>
                   <w:rFonts w:ascii="Cambria Math" w:hAnsi="Cambria Math"/>
                 </w:rPr>
-                <m:t>0,14∙0,1+0,04∙</m:t>
+                <m:t>0,</m:t>
+              </m:r>
+              <m:r>
+                <w:rPr>
+                  <w:rFonts w:ascii="Cambria Math" w:hAnsi="Cambria Math"/>
+                </w:rPr>
+                <m:t>200</m:t>
+              </m:r>
+              <m:r>
+                <w:rPr>
+                  <w:rFonts w:ascii="Cambria Math" w:hAnsi="Cambria Math"/>
+                </w:rPr>
+                <m:t>∙0,1</m:t>
+              </m:r>
+              <m:r>
+                <w:rPr>
+                  <w:rFonts w:ascii="Cambria Math" w:hAnsi="Cambria Math"/>
+                </w:rPr>
+                <m:t>40</m:t>
+              </m:r>
+              <m:r>
+                <w:rPr>
+                  <w:rFonts w:ascii="Cambria Math" w:hAnsi="Cambria Math"/>
+                </w:rPr>
+                <m:t>+0,04</m:t>
+              </m:r>
+              <m:r>
+                <w:rPr>
+                  <w:rFonts w:ascii="Cambria Math" w:hAnsi="Cambria Math"/>
+                </w:rPr>
+                <m:t>0</m:t>
+              </m:r>
+              <m:r>
+                <w:rPr>
+                  <w:rFonts w:ascii="Cambria Math" w:hAnsi="Cambria Math"/>
+                </w:rPr>
+                <m:t>∙</m:t>
               </m:r>
               <m:d>
                 <m:dPr>
@@ -28268,7 +28773,19 @@
                     <w:rPr>
                       <w:rFonts w:ascii="Cambria Math" w:hAnsi="Cambria Math"/>
                     </w:rPr>
-                    <m:t>0,1+0,14</m:t>
+                    <m:t>0,</m:t>
+                  </m:r>
+                  <m:r>
+                    <w:rPr>
+                      <w:rFonts w:ascii="Cambria Math" w:hAnsi="Cambria Math"/>
+                    </w:rPr>
+                    <m:t>200</m:t>
+                  </m:r>
+                  <m:r>
+                    <w:rPr>
+                      <w:rFonts w:ascii="Cambria Math" w:hAnsi="Cambria Math"/>
+                    </w:rPr>
+                    <m:t>+0,14</m:t>
                   </m:r>
                 </m:e>
               </m:d>
@@ -28278,7 +28795,19 @@
             <w:rPr>
               <w:rFonts w:ascii="Cambria Math" w:hAnsi="Cambria Math"/>
             </w:rPr>
-            <m:t xml:space="preserve">=0,047 </m:t>
+            <m:t>=0,0</m:t>
+          </m:r>
+          <m:r>
+            <w:rPr>
+              <w:rFonts w:ascii="Cambria Math" w:hAnsi="Cambria Math"/>
+            </w:rPr>
+            <m:t>63</m:t>
+          </m:r>
+          <m:r>
+            <w:rPr>
+              <w:rFonts w:ascii="Cambria Math" w:hAnsi="Cambria Math"/>
+            </w:rPr>
+            <m:t xml:space="preserve"> </m:t>
           </m:r>
           <m:sSup>
             <m:sSupPr>
@@ -28949,7 +29478,19 @@
             <w:rPr>
               <w:rFonts w:ascii="Cambria Math" w:hAnsi="Cambria Math"/>
             </w:rPr>
-            <m:t xml:space="preserve">=0,038 </m:t>
+            <m:t>=0,0</m:t>
+          </m:r>
+          <m:r>
+            <w:rPr>
+              <w:rFonts w:ascii="Cambria Math" w:hAnsi="Cambria Math"/>
+            </w:rPr>
+            <m:t>59</m:t>
+          </m:r>
+          <m:r>
+            <w:rPr>
+              <w:rFonts w:ascii="Cambria Math" w:hAnsi="Cambria Math"/>
+            </w:rPr>
+            <m:t xml:space="preserve"> </m:t>
           </m:r>
           <m:sSup>
             <m:sSupPr>
@@ -29622,7 +30163,13 @@
                 <w:rPr>
                   <w:rFonts w:ascii="Cambria Math" w:hAnsi="Cambria Math"/>
                 </w:rPr>
-                <m:t>0,038</m:t>
+                <m:t>0,0</m:t>
+              </m:r>
+              <m:r>
+                <w:rPr>
+                  <w:rFonts w:ascii="Cambria Math" w:hAnsi="Cambria Math"/>
+                </w:rPr>
+                <m:t>59</m:t>
               </m:r>
             </m:den>
           </m:f>
@@ -29630,7 +30177,26 @@
             <w:rPr>
               <w:rFonts w:ascii="Cambria Math" w:hAnsi="Cambria Math"/>
             </w:rPr>
-            <m:t>=239,36 Вт/</m:t>
+            <m:t>=</m:t>
+          </m:r>
+          <m:r>
+            <w:rPr>
+              <w:rFonts w:ascii="Cambria Math" w:hAnsi="Cambria Math"/>
+            </w:rPr>
+            <m:t>151</m:t>
+          </m:r>
+          <m:r>
+            <w:rPr>
+              <w:rFonts w:ascii="Cambria Math" w:hAnsi="Cambria Math"/>
+              <w:lang w:val="en-US"/>
+            </w:rPr>
+            <m:t>,52</m:t>
+          </m:r>
+          <m:r>
+            <w:rPr>
+              <w:rFonts w:ascii="Cambria Math" w:hAnsi="Cambria Math"/>
+            </w:rPr>
+            <m:t xml:space="preserve"> Вт/</m:t>
           </m:r>
           <m:sSup>
             <m:sSupPr>
@@ -29894,7 +30460,13 @@
                 <w:rPr>
                   <w:rFonts w:ascii="Cambria Math" w:hAnsi="Cambria Math"/>
                 </w:rPr>
-                <m:t>0,047</m:t>
+                <m:t>0,0</m:t>
+              </m:r>
+              <m:r>
+                <w:rPr>
+                  <w:rFonts w:ascii="Cambria Math" w:hAnsi="Cambria Math"/>
+                </w:rPr>
+                <m:t>63</m:t>
               </m:r>
             </m:den>
           </m:f>
@@ -29902,7 +30474,19 @@
             <w:rPr>
               <w:rFonts w:ascii="Cambria Math" w:hAnsi="Cambria Math"/>
             </w:rPr>
-            <m:t>=190,68 Вт/</m:t>
+            <m:t>=</m:t>
+          </m:r>
+          <m:r>
+            <w:rPr>
+              <w:rFonts w:ascii="Cambria Math" w:hAnsi="Cambria Math"/>
+            </w:rPr>
+            <m:t>143,31</m:t>
+          </m:r>
+          <m:r>
+            <w:rPr>
+              <w:rFonts w:ascii="Cambria Math" w:hAnsi="Cambria Math"/>
+            </w:rPr>
+            <m:t xml:space="preserve"> Вт/</m:t>
           </m:r>
           <m:sSup>
             <m:sSupPr>
@@ -30316,7 +30900,19 @@
             <w:rPr>
               <w:rFonts w:ascii="Cambria Math" w:hAnsi="Cambria Math"/>
             </w:rPr>
-            <m:t>=0,1472∙190,678-0,2963∙</m:t>
+            <m:t>=0,1472∙</m:t>
+          </m:r>
+          <m:r>
+            <w:rPr>
+              <w:rFonts w:ascii="Cambria Math" w:hAnsi="Cambria Math"/>
+            </w:rPr>
+            <m:t>143,31</m:t>
+          </m:r>
+          <m:r>
+            <w:rPr>
+              <w:rFonts w:ascii="Cambria Math" w:hAnsi="Cambria Math"/>
+            </w:rPr>
+            <m:t>-0,2963∙</m:t>
           </m:r>
           <m:sSup>
             <m:sSupPr>
@@ -30364,7 +30960,7 @@
                 <w:rPr>
                   <w:rFonts w:ascii="Cambria Math" w:hAnsi="Cambria Math"/>
                 </w:rPr>
-                <m:t>190,678</m:t>
+                <m:t>143,31</m:t>
               </m:r>
             </m:e>
             <m:sup>
@@ -30428,7 +31024,7 @@
                 <w:rPr>
                   <w:rFonts w:ascii="Cambria Math" w:hAnsi="Cambria Math"/>
                 </w:rPr>
-                <m:t>190,678</m:t>
+                <m:t>143,31</m:t>
               </m:r>
             </m:e>
             <m:sup>
@@ -30444,7 +31040,13 @@
             <w:rPr>
               <w:rFonts w:ascii="Cambria Math" w:hAnsi="Cambria Math"/>
             </w:rPr>
-            <m:t>=19,47</m:t>
+            <m:t>=</m:t>
+          </m:r>
+          <m:r>
+            <w:rPr>
+              <w:rFonts w:ascii="Cambria Math" w:hAnsi="Cambria Math"/>
+            </w:rPr>
+            <m:t>15,93</m:t>
           </m:r>
         </m:oMath>
       </m:oMathPara>
@@ -30829,7 +31431,19 @@
             <w:rPr>
               <w:rFonts w:ascii="Cambria Math" w:hAnsi="Cambria Math"/>
             </w:rPr>
-            <m:t>=0,1390∙239,362-0,1223∙</m:t>
+            <m:t>=0,1390∙</m:t>
+          </m:r>
+          <m:r>
+            <w:rPr>
+              <w:rFonts w:ascii="Cambria Math" w:hAnsi="Cambria Math"/>
+            </w:rPr>
+            <m:t>151,52</m:t>
+          </m:r>
+          <m:r>
+            <w:rPr>
+              <w:rFonts w:ascii="Cambria Math" w:hAnsi="Cambria Math"/>
+            </w:rPr>
+            <m:t>-0,1223∙</m:t>
           </m:r>
           <m:sSup>
             <m:sSupPr>
@@ -30877,7 +31491,7 @@
                 <w:rPr>
                   <w:rFonts w:ascii="Cambria Math" w:hAnsi="Cambria Math"/>
                 </w:rPr>
-                <m:t>239,362</m:t>
+                <m:t>151,52</m:t>
               </m:r>
             </m:e>
             <m:sup>
@@ -30941,7 +31555,7 @@
                 <w:rPr>
                   <w:rFonts w:ascii="Cambria Math" w:hAnsi="Cambria Math"/>
                 </w:rPr>
-                <m:t>239,362</m:t>
+                <m:t>151,52</m:t>
               </m:r>
             </m:e>
             <m:sup>
@@ -30957,7 +31571,13 @@
             <w:rPr>
               <w:rFonts w:ascii="Cambria Math" w:hAnsi="Cambria Math"/>
             </w:rPr>
-            <m:t>=27,22</m:t>
+            <m:t>=</m:t>
+          </m:r>
+          <m:r>
+            <w:rPr>
+              <w:rFonts w:ascii="Cambria Math" w:hAnsi="Cambria Math"/>
+            </w:rPr>
+            <m:t>18,49</m:t>
           </m:r>
         </m:oMath>
       </m:oMathPara>
@@ -32124,7 +32744,25 @@
             <w:rPr>
               <w:rFonts w:ascii="Cambria Math" w:hAnsi="Cambria Math"/>
             </w:rPr>
-            <m:t>=19,466∙1,001=19,49</m:t>
+            <m:t>=</m:t>
+          </m:r>
+          <m:r>
+            <w:rPr>
+              <w:rFonts w:ascii="Cambria Math" w:hAnsi="Cambria Math"/>
+            </w:rPr>
+            <m:t>15,93</m:t>
+          </m:r>
+          <m:r>
+            <w:rPr>
+              <w:rFonts w:ascii="Cambria Math" w:hAnsi="Cambria Math"/>
+            </w:rPr>
+            <m:t>∙1,001=</m:t>
+          </m:r>
+          <m:r>
+            <w:rPr>
+              <w:rFonts w:ascii="Cambria Math" w:hAnsi="Cambria Math"/>
+            </w:rPr>
+            <m:t>15,95</m:t>
           </m:r>
           <m:sPre>
             <m:sPrePr>
@@ -32468,7 +33106,13 @@
             <w:rPr>
               <w:rFonts w:ascii="Cambria Math" w:hAnsi="Cambria Math"/>
             </w:rPr>
-            <m:t>=19,486</m:t>
+            <m:t>=</m:t>
+          </m:r>
+          <m:r>
+            <w:rPr>
+              <w:rFonts w:ascii="Cambria Math" w:hAnsi="Cambria Math"/>
+            </w:rPr>
+            <m:t>15,95</m:t>
           </m:r>
           <m:r>
             <w:rPr>
@@ -32481,7 +33125,7 @@
             <w:rPr>
               <w:rFonts w:ascii="Cambria Math" w:hAnsi="Cambria Math"/>
             </w:rPr>
-            <m:t>27,221</m:t>
+            <m:t>18,49</m:t>
           </m:r>
           <m:r>
             <w:rPr>
@@ -32494,7 +33138,7 @@
             <w:rPr>
               <w:rFonts w:ascii="Cambria Math" w:hAnsi="Cambria Math"/>
             </w:rPr>
-            <m:t>19,466</m:t>
+            <m:t>15,93</m:t>
           </m:r>
           <m:r>
             <w:rPr>
@@ -32513,7 +33157,13 @@
             <w:rPr>
               <w:rFonts w:ascii="Cambria Math" w:hAnsi="Cambria Math"/>
             </w:rPr>
-            <m:t>=26,79</m:t>
+            <m:t>=</m:t>
+          </m:r>
+          <m:r>
+            <w:rPr>
+              <w:rFonts w:ascii="Cambria Math" w:hAnsi="Cambria Math"/>
+            </w:rPr>
+            <m:t>18,36</m:t>
           </m:r>
           <m:sPre>
             <m:sPrePr>
@@ -32869,7 +33519,25 @@
             <w:rPr>
               <w:rFonts w:ascii="Cambria Math" w:hAnsi="Cambria Math"/>
             </w:rPr>
-            <m:t>=19,486+40=59,49</m:t>
+            <m:t>=</m:t>
+          </m:r>
+          <m:r>
+            <w:rPr>
+              <w:rFonts w:ascii="Cambria Math" w:hAnsi="Cambria Math"/>
+            </w:rPr>
+            <m:t>15,95</m:t>
+          </m:r>
+          <m:r>
+            <w:rPr>
+              <w:rFonts w:ascii="Cambria Math" w:hAnsi="Cambria Math"/>
+            </w:rPr>
+            <m:t>+40=</m:t>
+          </m:r>
+          <m:r>
+            <w:rPr>
+              <w:rFonts w:ascii="Cambria Math" w:hAnsi="Cambria Math"/>
+            </w:rPr>
+            <m:t>55,95</m:t>
           </m:r>
           <m:sPre>
             <m:sPrePr>
@@ -33134,7 +33802,25 @@
             <w:rPr>
               <w:rFonts w:ascii="Cambria Math" w:hAnsi="Cambria Math"/>
             </w:rPr>
-            <m:t>=26,79+40=66,79</m:t>
+            <m:t>=</m:t>
+          </m:r>
+          <m:r>
+            <w:rPr>
+              <w:rFonts w:ascii="Cambria Math" w:hAnsi="Cambria Math"/>
+            </w:rPr>
+            <m:t>18,36</m:t>
+          </m:r>
+          <m:r>
+            <w:rPr>
+              <w:rFonts w:ascii="Cambria Math" w:hAnsi="Cambria Math"/>
+            </w:rPr>
+            <m:t>+40=</m:t>
+          </m:r>
+          <m:r>
+            <w:rPr>
+              <w:rFonts w:ascii="Cambria Math" w:hAnsi="Cambria Math"/>
+            </w:rPr>
+            <m:t>58,36</m:t>
           </m:r>
           <m:sPre>
             <m:sPrePr>
@@ -33230,7 +33916,15 @@
         <w:jc w:val="both"/>
       </w:pPr>
       <w:r>
-        <w:t xml:space="preserve">Для того чтобы проверить насколько хорошо защищено проектируемое устройство от механических воздействий, необходимо провести расчеты собственных частот вибраций, а затем подобрать соответствующие виброизоляторы. </w:t>
+        <w:t xml:space="preserve">Для того чтобы проверить насколько хорошо защищено проектируемое устройство от механических воздействий, необходимо провести расчеты собственных частот вибраций, а затем подобрать соответствующие </w:t>
+      </w:r>
+      <w:proofErr w:type="spellStart"/>
+      <w:r>
+        <w:t>виброизоляторы</w:t>
+      </w:r>
+      <w:proofErr w:type="spellEnd"/>
+      <w:r>
+        <w:t xml:space="preserve">. </w:t>
       </w:r>
     </w:p>
     <w:p>
@@ -33246,7 +33940,15 @@
         <w:t>систему обеспечения безопасности котельной жилого дома</w:t>
       </w:r>
       <w:r>
-        <w:t xml:space="preserve"> предполагается использовать без виброизоляторов, то в этом случае печатная плата является единственной колебательной системой.</w:t>
+        <w:t xml:space="preserve"> предполагается использовать без </w:t>
+      </w:r>
+      <w:proofErr w:type="spellStart"/>
+      <w:r>
+        <w:t>виброизоляторов</w:t>
+      </w:r>
+      <w:proofErr w:type="spellEnd"/>
+      <w:r>
+        <w:t>, то в этом случае печатная плата является единственной колебательной системой.</w:t>
       </w:r>
     </w:p>
     <w:p>
@@ -33269,10 +33971,18 @@
         </w:rPr>
       </w:pPr>
       <w:r>
-        <w:t xml:space="preserve">Печатная плата разрабатываемого прибора изготовлена из стеклотекстолита марки СФ2-35-1,5. Она имеют прямоугольную форму следующих размеров: a×b×h = </w:t>
-      </w:r>
-      <w:r>
-        <w:t>80</w:t>
+        <w:t xml:space="preserve">Печатная плата разрабатываемого прибора изготовлена из стеклотекстолита марки СФ2-35-1,5. Она имеют прямоугольную форму следующих размеров: </w:t>
+      </w:r>
+      <w:proofErr w:type="spellStart"/>
+      <w:r>
+        <w:t>a×b×h</w:t>
+      </w:r>
+      <w:proofErr w:type="spellEnd"/>
+      <w:r>
+        <w:t xml:space="preserve"> = </w:t>
+      </w:r>
+      <w:r>
+        <w:t>180</w:t>
       </w:r>
       <w:r>
         <w:t xml:space="preserve"> мм×</w:t>
@@ -33665,11 +34375,19 @@
           <w:lang w:val="ru-RU"/>
         </w:rPr>
       </w:pPr>
+      <w:proofErr w:type="gramStart"/>
       <w:r>
         <w:rPr>
           <w:lang w:val="ru-RU"/>
         </w:rPr>
-        <w:t xml:space="preserve">где </w:t>
+        <w:t>где</w:t>
+      </w:r>
+      <w:proofErr w:type="gramEnd"/>
+      <w:r>
+        <w:rPr>
+          <w:lang w:val="ru-RU"/>
+        </w:rPr>
+        <w:t xml:space="preserve"> </w:t>
       </w:r>
       <w:r>
         <w:rPr>
@@ -33704,7 +34422,31 @@
         <w:t xml:space="preserve">b </w:t>
       </w:r>
       <w:r>
-        <w:t>- длина меньшей стороны.</w:t>
+        <w:t xml:space="preserve">- </w:t>
+      </w:r>
+      <w:proofErr w:type="spellStart"/>
+      <w:r>
+        <w:t>длина</w:t>
+      </w:r>
+      <w:proofErr w:type="spellEnd"/>
+      <w:r>
+        <w:t xml:space="preserve"> </w:t>
+      </w:r>
+      <w:proofErr w:type="spellStart"/>
+      <w:r>
+        <w:t>меньшей</w:t>
+      </w:r>
+      <w:proofErr w:type="spellEnd"/>
+      <w:r>
+        <w:t xml:space="preserve"> </w:t>
+      </w:r>
+      <w:proofErr w:type="spellStart"/>
+      <w:r>
+        <w:t>стороны</w:t>
+      </w:r>
+      <w:proofErr w:type="spellEnd"/>
+      <w:r>
+        <w:t>.</w:t>
       </w:r>
     </w:p>
     <w:p>
@@ -33800,7 +34542,13 @@
                             <w:rPr>
                               <w:rFonts w:ascii="Cambria Math" w:hAnsi="Cambria Math"/>
                             </w:rPr>
-                            <m:t>120</m:t>
+                            <m:t>1</m:t>
+                          </m:r>
+                          <m:r>
+                            <w:rPr>
+                              <w:rFonts w:ascii="Cambria Math" w:hAnsi="Cambria Math"/>
+                            </w:rPr>
+                            <m:t>80</m:t>
                           </m:r>
                         </m:num>
                         <m:den>
@@ -33808,7 +34556,7 @@
                             <w:rPr>
                               <w:rFonts w:ascii="Cambria Math" w:hAnsi="Cambria Math"/>
                             </w:rPr>
-                            <m:t>80</m:t>
+                            <m:t>120</m:t>
                           </m:r>
                         </m:den>
                       </m:f>
@@ -33864,7 +34612,19 @@
                             <w:rPr>
                               <w:rFonts w:ascii="Cambria Math" w:hAnsi="Cambria Math"/>
                             </w:rPr>
-                            <m:t>120</m:t>
+                            <m:t>1</m:t>
+                          </m:r>
+                          <m:r>
+                            <w:rPr>
+                              <w:rFonts w:ascii="Cambria Math" w:hAnsi="Cambria Math"/>
+                            </w:rPr>
+                            <m:t>8</m:t>
+                          </m:r>
+                          <m:r>
+                            <w:rPr>
+                              <w:rFonts w:ascii="Cambria Math" w:hAnsi="Cambria Math"/>
+                            </w:rPr>
+                            <m:t>0</m:t>
                           </m:r>
                         </m:num>
                         <m:den>
@@ -33872,7 +34632,13 @@
                             <w:rPr>
                               <w:rFonts w:ascii="Cambria Math" w:hAnsi="Cambria Math"/>
                             </w:rPr>
-                            <m:t>80</m:t>
+                            <m:t>12</m:t>
+                          </m:r>
+                          <m:r>
+                            <w:rPr>
+                              <w:rFonts w:ascii="Cambria Math" w:hAnsi="Cambria Math"/>
+                            </w:rPr>
+                            <m:t>0</m:t>
                           </m:r>
                         </m:den>
                       </m:f>
@@ -33894,7 +34660,7 @@
             <w:rPr>
               <w:rFonts w:ascii="Cambria Math" w:hAnsi="Cambria Math"/>
             </w:rPr>
-            <m:t>=60,997</m:t>
+            <m:t>=60,99</m:t>
           </m:r>
         </m:oMath>
       </m:oMathPara>
@@ -34950,7 +35716,25 @@
                 <w:rPr>
                   <w:rFonts w:ascii="Cambria Math" w:hAnsi="Cambria Math"/>
                 </w:rPr>
-                <m:t>0,12∙0,08</m:t>
+                <m:t>0,1</m:t>
+              </m:r>
+              <m:r>
+                <w:rPr>
+                  <w:rFonts w:ascii="Cambria Math" w:hAnsi="Cambria Math"/>
+                </w:rPr>
+                <m:t>8</m:t>
+              </m:r>
+              <m:r>
+                <w:rPr>
+                  <w:rFonts w:ascii="Cambria Math" w:hAnsi="Cambria Math"/>
+                </w:rPr>
+                <m:t>∙0,</m:t>
+              </m:r>
+              <m:r>
+                <w:rPr>
+                  <w:rFonts w:ascii="Cambria Math" w:hAnsi="Cambria Math"/>
+                </w:rPr>
+                <m:t>12</m:t>
               </m:r>
             </m:den>
           </m:f>
@@ -35437,6 +36221,13 @@
           <m:r>
             <w:rPr>
               <w:rFonts w:ascii="Cambria Math" w:hAnsi="Cambria Math"/>
+              <w:lang w:val="en-US"/>
+            </w:rPr>
+            <m:t xml:space="preserve"> </m:t>
+          </m:r>
+          <m:r>
+            <w:rPr>
+              <w:rFonts w:ascii="Cambria Math" w:hAnsi="Cambria Math"/>
             </w:rPr>
             <m:t>Гц</m:t>
           </m:r>
@@ -35735,6 +36526,7 @@
         <w:lastRenderedPageBreak/>
         <w:t xml:space="preserve">       </w:t>
       </w:r>
+      <w:proofErr w:type="spellStart"/>
       <w:r>
         <w:rPr>
           <w:i/>
@@ -35748,6 +36540,7 @@
         </w:rPr>
         <w:t>bmax</w:t>
       </w:r>
+      <w:proofErr w:type="spellEnd"/>
       <w:r>
         <w:rPr>
           <w:i/>
@@ -36024,7 +36817,21 @@
               <w:rFonts w:ascii="Cambria Math" w:hAnsi="Cambria Math"/>
               <w:lang w:val="en-US"/>
             </w:rPr>
-            <m:t>=1620,5Гц</m:t>
+            <m:t>=1620,5</m:t>
+          </m:r>
+          <m:r>
+            <w:rPr>
+              <w:rFonts w:ascii="Cambria Math" w:hAnsi="Cambria Math"/>
+              <w:lang w:val="en-US"/>
+            </w:rPr>
+            <m:t xml:space="preserve">4 </m:t>
+          </m:r>
+          <m:r>
+            <w:rPr>
+              <w:rFonts w:ascii="Cambria Math" w:hAnsi="Cambria Math"/>
+              <w:lang w:val="en-US"/>
+            </w:rPr>
+            <m:t>Гц</m:t>
           </m:r>
         </m:oMath>
       </m:oMathPara>
@@ -36044,6 +36851,7 @@
       <w:r>
         <w:t xml:space="preserve">) выполняется: </w:t>
       </w:r>
+      <w:proofErr w:type="spellStart"/>
       <w:r>
         <w:rPr>
           <w:lang w:val="en-US"/>
@@ -36057,6 +36865,7 @@
         </w:rPr>
         <w:t>min</w:t>
       </w:r>
+      <w:proofErr w:type="spellEnd"/>
       <w:r>
         <w:t xml:space="preserve"> = </w:t>
       </w:r>
@@ -36345,6 +37154,7 @@
         </w:rPr>
         <w:t xml:space="preserve">где </w:t>
       </w:r>
+      <w:proofErr w:type="spellStart"/>
       <w:r>
         <w:rPr>
           <w:i/>
@@ -36358,6 +37168,7 @@
         </w:rPr>
         <w:t>b</w:t>
       </w:r>
+      <w:proofErr w:type="spellEnd"/>
       <w:r>
         <w:rPr>
           <w:lang w:val="ru-RU"/>
@@ -36515,7 +37326,19 @@
             <w:rPr>
               <w:rFonts w:ascii="Cambria Math" w:hAnsi="Cambria Math"/>
             </w:rPr>
-            <m:t>=5.43∙</m:t>
+            <m:t>=5</m:t>
+          </m:r>
+          <m:r>
+            <w:rPr>
+              <w:rFonts w:ascii="Cambria Math" w:hAnsi="Cambria Math"/>
+            </w:rPr>
+            <m:t>,</m:t>
+          </m:r>
+          <m:r>
+            <w:rPr>
+              <w:rFonts w:ascii="Cambria Math" w:hAnsi="Cambria Math"/>
+            </w:rPr>
+            <m:t>43∙</m:t>
           </m:r>
           <m:sSup>
             <m:sSupPr>
@@ -38071,6 +38894,7 @@
           <w:lang w:val="ru-RU" w:eastAsia="ru-RU"/>
         </w:rPr>
       </w:pPr>
+      <w:proofErr w:type="spellStart"/>
       <w:r>
         <w:rPr>
           <w:rFonts w:eastAsia="Microsoft Sans Serif"/>
@@ -38088,6 +38912,7 @@
         </w:rPr>
         <w:t>n</w:t>
       </w:r>
+      <w:proofErr w:type="spellEnd"/>
       <w:r>
         <w:rPr>
           <w:rFonts w:eastAsia="Microsoft Sans Serif"/>
@@ -38102,6 +38927,7 @@
         </w:rPr>
         <w:t xml:space="preserve"> (</w:t>
       </w:r>
+      <w:proofErr w:type="spellStart"/>
       <w:r>
         <w:rPr>
           <w:rFonts w:eastAsia="Microsoft Sans Serif"/>
@@ -38119,6 +38945,7 @@
         </w:rPr>
         <w:t>n</w:t>
       </w:r>
+      <w:proofErr w:type="spellEnd"/>
       <w:r>
         <w:rPr>
           <w:rFonts w:eastAsia="Microsoft Sans Serif"/>
@@ -38834,8 +39661,17 @@
           <w:rFonts w:eastAsia="Times New Roman"/>
           <w:lang w:eastAsia="ru-RU"/>
         </w:rPr>
-        <w:t xml:space="preserve"> паразитн</w:t>
-      </w:r>
+        <w:t xml:space="preserve"> </w:t>
+      </w:r>
+      <w:proofErr w:type="spellStart"/>
+      <w:r>
+        <w:rPr>
+          <w:rFonts w:eastAsia="Times New Roman"/>
+          <w:lang w:eastAsia="ru-RU"/>
+        </w:rPr>
+        <w:t>паразитн</w:t>
+      </w:r>
+      <w:proofErr w:type="spellEnd"/>
       <w:r>
         <w:rPr>
           <w:rFonts w:eastAsia="Times New Roman"/>
@@ -39301,6 +40137,7 @@
           <w:lang w:val="ru-RU" w:eastAsia="ru-RU"/>
         </w:rPr>
       </w:pPr>
+      <w:proofErr w:type="spellStart"/>
       <w:r>
         <w:rPr>
           <w:i/>
@@ -39316,6 +40153,7 @@
         </w:rPr>
         <w:t>n</w:t>
       </w:r>
+      <w:proofErr w:type="spellEnd"/>
       <w:r>
         <w:rPr>
           <w:lang w:val="ru-RU" w:eastAsia="ru-RU"/>
@@ -39812,6 +40650,7 @@
           <w:lang w:val="ru-RU" w:eastAsia="ru-RU"/>
         </w:rPr>
       </w:pPr>
+      <w:proofErr w:type="spellStart"/>
       <w:r>
         <w:rPr>
           <w:i/>
@@ -39827,6 +40666,7 @@
         </w:rPr>
         <w:t>n</w:t>
       </w:r>
+      <w:proofErr w:type="spellEnd"/>
       <w:r>
         <w:rPr>
           <w:lang w:val="ru-RU" w:eastAsia="ru-RU"/>
@@ -39853,8 +40693,44 @@
         <w:rPr>
           <w:lang w:eastAsia="ru-RU"/>
         </w:rPr>
-        <w:t xml:space="preserve"> – толщина диэлектрика, мм</w:t>
-      </w:r>
+        <w:t xml:space="preserve"> – </w:t>
+      </w:r>
+      <w:proofErr w:type="spellStart"/>
+      <w:r>
+        <w:rPr>
+          <w:lang w:eastAsia="ru-RU"/>
+        </w:rPr>
+        <w:t>толщина</w:t>
+      </w:r>
+      <w:proofErr w:type="spellEnd"/>
+      <w:r>
+        <w:rPr>
+          <w:lang w:eastAsia="ru-RU"/>
+        </w:rPr>
+        <w:t xml:space="preserve"> </w:t>
+      </w:r>
+      <w:proofErr w:type="spellStart"/>
+      <w:r>
+        <w:rPr>
+          <w:lang w:eastAsia="ru-RU"/>
+        </w:rPr>
+        <w:t>диэлектрика</w:t>
+      </w:r>
+      <w:proofErr w:type="spellEnd"/>
+      <w:r>
+        <w:rPr>
+          <w:lang w:eastAsia="ru-RU"/>
+        </w:rPr>
+        <w:t xml:space="preserve">, </w:t>
+      </w:r>
+      <w:proofErr w:type="spellStart"/>
+      <w:r>
+        <w:rPr>
+          <w:lang w:eastAsia="ru-RU"/>
+        </w:rPr>
+        <w:t>мм</w:t>
+      </w:r>
+      <w:proofErr w:type="spellEnd"/>
       <w:r>
         <w:rPr>
           <w:lang w:eastAsia="ru-RU"/>
@@ -40198,7 +41074,23 @@
         <w:jc w:val="both"/>
       </w:pPr>
       <w:r>
-        <w:t>[1] – Полупроводниковая схемотехника: справочное руководство: пер. с нем./Титце У., Шенк К. – М.:Мир, 1985 – 512с.</w:t>
+        <w:t>[1] – Полупроводниковая схемотехника: справочное руководство: пер. с нем./</w:t>
+      </w:r>
+      <w:proofErr w:type="spellStart"/>
+      <w:r>
+        <w:t>Титце</w:t>
+      </w:r>
+      <w:proofErr w:type="spellEnd"/>
+      <w:r>
+        <w:t xml:space="preserve"> У., Шенк К. – </w:t>
+      </w:r>
+      <w:proofErr w:type="spellStart"/>
+      <w:r>
+        <w:t>М.:Мир</w:t>
+      </w:r>
+      <w:proofErr w:type="spellEnd"/>
+      <w:r>
+        <w:t>, 1985 – 512с.</w:t>
       </w:r>
     </w:p>
     <w:p>
@@ -40213,8 +41105,13 @@
         <w:t xml:space="preserve">[2] – </w:t>
       </w:r>
       <w:r>
-        <w:t>Статья про Arduino</w:t>
-      </w:r>
+        <w:t xml:space="preserve">Статья про </w:t>
+      </w:r>
+      <w:proofErr w:type="spellStart"/>
+      <w:r>
+        <w:t>Arduino</w:t>
+      </w:r>
+      <w:proofErr w:type="spellEnd"/>
       <w:r>
         <w:t xml:space="preserve"> [</w:t>
       </w:r>
@@ -40264,8 +41161,13 @@
         <w:t xml:space="preserve">[3] – </w:t>
       </w:r>
       <w:r>
-        <w:t>Статья про систему автоматизированного проектирования Proteus</w:t>
-      </w:r>
+        <w:t xml:space="preserve">Статья про систему автоматизированного проектирования </w:t>
+      </w:r>
+      <w:proofErr w:type="spellStart"/>
+      <w:r>
+        <w:t>Proteus</w:t>
+      </w:r>
+      <w:proofErr w:type="spellEnd"/>
       <w:r>
         <w:t xml:space="preserve"> [</w:t>
       </w:r>
@@ -40392,7 +41294,23 @@
         <w:t>4</w:t>
       </w:r>
       <w:r>
-        <w:t>] – Пухальский, Г. И. Проектирование дискретных устройств на интегральных микросхемах : справочник / Г. И. Пухальский, Т. Я. Новосельцева. – М. : Радио и связь, 1990. – 304 с.</w:t>
+        <w:t xml:space="preserve">] – </w:t>
+      </w:r>
+      <w:proofErr w:type="spellStart"/>
+      <w:r>
+        <w:t>Пухальский</w:t>
+      </w:r>
+      <w:proofErr w:type="spellEnd"/>
+      <w:r>
+        <w:t xml:space="preserve">, Г. И. Проектирование дискретных устройств на интегральных микросхемах : справочник / Г. И. </w:t>
+      </w:r>
+      <w:proofErr w:type="spellStart"/>
+      <w:r>
+        <w:t>Пухальский</w:t>
+      </w:r>
+      <w:proofErr w:type="spellEnd"/>
+      <w:r>
+        <w:t>, Т. Я. Новосельцева. – М. : Радио и связь, 1990. – 304 с.</w:t>
       </w:r>
     </w:p>
     <w:p>
@@ -40407,7 +41325,39 @@
         <w:t>5</w:t>
       </w:r>
       <w:r>
-        <w:t>] – Зубчук, В. И. Справочник по цифровой схемотехнике / В. И. Зубчук, В. П. Сигорский, А. Н. Шкуро. – Киев : Тэхника, 1990. – 448 с.</w:t>
+        <w:t xml:space="preserve">] – </w:t>
+      </w:r>
+      <w:proofErr w:type="spellStart"/>
+      <w:r>
+        <w:t>Зубчук</w:t>
+      </w:r>
+      <w:proofErr w:type="spellEnd"/>
+      <w:r>
+        <w:t xml:space="preserve">, В. И. Справочник по цифровой схемотехнике / В. И. </w:t>
+      </w:r>
+      <w:proofErr w:type="spellStart"/>
+      <w:r>
+        <w:t>Зубчук</w:t>
+      </w:r>
+      <w:proofErr w:type="spellEnd"/>
+      <w:r>
+        <w:t xml:space="preserve">, В. П. </w:t>
+      </w:r>
+      <w:proofErr w:type="spellStart"/>
+      <w:r>
+        <w:t>Сигорский</w:t>
+      </w:r>
+      <w:proofErr w:type="spellEnd"/>
+      <w:r>
+        <w:t xml:space="preserve">, А. Н. Шкуро. – Киев : </w:t>
+      </w:r>
+      <w:proofErr w:type="spellStart"/>
+      <w:r>
+        <w:t>Тэхника</w:t>
+      </w:r>
+      <w:proofErr w:type="spellEnd"/>
+      <w:r>
+        <w:t>, 1990. – 448 с.</w:t>
       </w:r>
     </w:p>
     <w:p>
@@ -43738,7 +44688,7 @@
     <w:lsdException w:name="Table Web 2" w:semiHidden="1" w:unhideWhenUsed="1"/>
     <w:lsdException w:name="Table Web 3" w:semiHidden="1" w:unhideWhenUsed="1"/>
     <w:lsdException w:name="Balloon Text" w:semiHidden="1" w:unhideWhenUsed="1"/>
-    <w:lsdException w:name="Table Grid" w:semiHidden="1" w:uiPriority="59" w:unhideWhenUsed="1"/>
+    <w:lsdException w:name="Table Grid" w:uiPriority="59"/>
     <w:lsdException w:name="Table Theme" w:semiHidden="1" w:unhideWhenUsed="1"/>
     <w:lsdException w:name="Placeholder Text" w:semiHidden="1"/>
     <w:lsdException w:name="No Spacing" w:uiPriority="1" w:qFormat="1"/>

</xml_diff>